<commit_message>
added ref to Overview
</commit_message>
<xml_diff>
--- a/documents/STIX_SpecOverview_Draft.docx
+++ b/documents/STIX_SpecOverview_Draft.docx
@@ -2,10 +2,7 @@
 <file path=word/document.xml><?xml version="1.0" encoding="utf-8"?>
 <w:document xmlns:wpc="http://schemas.microsoft.com/office/word/2010/wordprocessingCanvas" xmlns:mc="http://schemas.openxmlformats.org/markup-compatibility/2006" xmlns:o="urn:schemas-microsoft-com:office:office" xmlns:r="http://schemas.openxmlformats.org/officeDocument/2006/relationships" xmlns:m="http://schemas.openxmlformats.org/officeDocument/2006/math" xmlns:v="urn:schemas-microsoft-com:vml" xmlns:wp14="http://schemas.microsoft.com/office/word/2010/wordprocessingDrawing" xmlns:wp="http://schemas.openxmlformats.org/drawingml/2006/wordprocessingDrawing" xmlns:w10="urn:schemas-microsoft-com:office:word" xmlns:w="http://schemas.openxmlformats.org/wordprocessingml/2006/main" xmlns:w14="http://schemas.microsoft.com/office/word/2010/wordml" xmlns:w15="http://schemas.microsoft.com/office/word/2012/wordml" xmlns:wpg="http://schemas.microsoft.com/office/word/2010/wordprocessingGroup" xmlns:wpi="http://schemas.microsoft.com/office/word/2010/wordprocessingInk" xmlns:wne="http://schemas.microsoft.com/office/word/2006/wordml" xmlns:wps="http://schemas.microsoft.com/office/word/2010/wordprocessingShape" mc:Ignorable="w14 w15 wp14">
   <w:body>
-    <w:p>
-      <w:bookmarkStart w:id="0" w:name="_GoBack"/>
-      <w:bookmarkEnd w:id="0"/>
-    </w:p>
+    <w:p/>
     <w:p>
       <w:pPr>
         <w:jc w:val="center"/>
@@ -168,7 +165,27 @@
           <w:sz w:val="23"/>
           <w:szCs w:val="23"/>
         </w:rPr>
-        <w:t>The Structured Threat Information eXpression (STIX™) is a</w:t>
+        <w:t xml:space="preserve">The Structured Threat Information </w:t>
+      </w:r>
+      <w:proofErr w:type="spellStart"/>
+      <w:r>
+        <w:rPr>
+          <w:i/>
+          <w:iCs/>
+          <w:sz w:val="23"/>
+          <w:szCs w:val="23"/>
+        </w:rPr>
+        <w:t>eXpression</w:t>
+      </w:r>
+      <w:proofErr w:type="spellEnd"/>
+      <w:r>
+        <w:rPr>
+          <w:i/>
+          <w:iCs/>
+          <w:sz w:val="23"/>
+          <w:szCs w:val="23"/>
+        </w:rPr>
+        <w:t xml:space="preserve"> (STIX™) is a</w:t>
       </w:r>
       <w:r>
         <w:rPr>
@@ -622,7 +639,7 @@
         <w:footnoteReference w:id="2"/>
       </w:r>
     </w:p>
-    <w:bookmarkStart w:id="1" w:name="_Toc254248870" w:displacedByCustomXml="next"/>
+    <w:bookmarkStart w:id="0" w:name="_Toc254248870" w:displacedByCustomXml="next"/>
     <w:sdt>
       <w:sdtPr>
         <w:rPr>
@@ -4117,19 +4134,19 @@
         </w:p>
       </w:sdtContent>
     </w:sdt>
-    <w:bookmarkStart w:id="2" w:name="_Ref389987355" w:displacedByCustomXml="prev"/>
+    <w:bookmarkStart w:id="1" w:name="_Ref389987355" w:displacedByCustomXml="prev"/>
     <w:p>
       <w:pPr>
         <w:pStyle w:val="Heading1"/>
       </w:pPr>
-      <w:bookmarkStart w:id="3" w:name="_Toc418259170"/>
+      <w:bookmarkStart w:id="2" w:name="_Toc418259170"/>
+      <w:bookmarkEnd w:id="0"/>
       <w:bookmarkEnd w:id="1"/>
-      <w:bookmarkEnd w:id="2"/>
       <w:r>
         <w:lastRenderedPageBreak/>
         <w:t>Introduction</w:t>
       </w:r>
-      <w:bookmarkEnd w:id="3"/>
+      <w:bookmarkEnd w:id="2"/>
     </w:p>
     <w:p>
       <w:pPr>
@@ -4142,7 +4159,15 @@
         <w:t xml:space="preserve">he objective of </w:t>
       </w:r>
       <w:r>
-        <w:t>the Structured Threat Information eXpression (</w:t>
+        <w:t xml:space="preserve">the Structured Threat Information </w:t>
+      </w:r>
+      <w:proofErr w:type="spellStart"/>
+      <w:r>
+        <w:t>eXpression</w:t>
+      </w:r>
+      <w:proofErr w:type="spellEnd"/>
+      <w:r>
+        <w:t xml:space="preserve"> (</w:t>
       </w:r>
       <w:r>
         <w:t>STIX</w:t>
@@ -4255,14 +4280,35 @@
         <w:t xml:space="preserve">, </w:t>
       </w:r>
       <w:r>
-        <w:t>Indicator, Incident, TTP, ExploitTarget, CourseOfAction, Campaign</w:t>
+        <w:t xml:space="preserve">Indicator, Incident, TTP, </w:t>
+      </w:r>
+      <w:proofErr w:type="spellStart"/>
+      <w:r>
+        <w:t>ExploitTarget</w:t>
+      </w:r>
+      <w:proofErr w:type="spellEnd"/>
+      <w:r>
+        <w:t xml:space="preserve">, </w:t>
+      </w:r>
+      <w:proofErr w:type="spellStart"/>
+      <w:r>
+        <w:t>CourseOfAction</w:t>
+      </w:r>
+      <w:proofErr w:type="spellEnd"/>
+      <w:r>
+        <w:t>, Campaign</w:t>
       </w:r>
       <w:r>
         <w:t>,</w:t>
       </w:r>
       <w:r>
-        <w:t xml:space="preserve"> and ThreatActor</w:t>
-      </w:r>
+        <w:t xml:space="preserve"> and </w:t>
+      </w:r>
+      <w:proofErr w:type="spellStart"/>
+      <w:r>
+        <w:t>ThreatActor</w:t>
+      </w:r>
+      <w:proofErr w:type="spellEnd"/>
       <w:r>
         <w:t xml:space="preserve">), includes a </w:t>
       </w:r>
@@ -4395,7 +4441,15 @@
         <w:t xml:space="preserve"> </w:t>
       </w:r>
       <w:r>
-        <w:t xml:space="preserve">that is necessary as background information to fully understand the the set of STIX specification documents </w:t>
+        <w:t xml:space="preserve">that is necessary as background information to fully understand the </w:t>
+      </w:r>
+      <w:proofErr w:type="spellStart"/>
+      <w:r>
+        <w:t>the</w:t>
+      </w:r>
+      <w:proofErr w:type="spellEnd"/>
+      <w:r>
+        <w:t xml:space="preserve"> set of STIX specification documents </w:t>
       </w:r>
       <w:r>
         <w:t>(Section 3)</w:t>
@@ -4484,8 +4538,8 @@
           <w:sz w:val="24"/>
         </w:rPr>
       </w:pPr>
-      <w:bookmarkStart w:id="4" w:name="_Ref389819936"/>
-      <w:bookmarkStart w:id="5" w:name="_Ref390077491"/>
+      <w:bookmarkStart w:id="3" w:name="_Ref389819936"/>
+      <w:bookmarkStart w:id="4" w:name="_Ref390077491"/>
       <w:r>
         <w:rPr>
           <w:color w:val="auto"/>
@@ -4572,7 +4626,7 @@
         </w:rPr>
         <w:fldChar w:fldCharType="end"/>
       </w:r>
-      <w:bookmarkEnd w:id="4"/>
+      <w:bookmarkEnd w:id="3"/>
       <w:r>
         <w:rPr>
           <w:color w:val="auto"/>
@@ -4644,7 +4698,7 @@
         </w:rPr>
         <w:t xml:space="preserve"> documents</w:t>
       </w:r>
-      <w:bookmarkEnd w:id="5"/>
+      <w:bookmarkEnd w:id="4"/>
     </w:p>
     <w:p>
       <w:pPr>
@@ -4757,22 +4811,22 @@
       <w:r>
         <w:t>on.</w:t>
       </w:r>
-      <w:bookmarkStart w:id="6" w:name="_Ref394496651"/>
-      <w:bookmarkStart w:id="7" w:name="_Ref394573928"/>
+      <w:bookmarkStart w:id="5" w:name="_Ref394496651"/>
+      <w:bookmarkStart w:id="6" w:name="_Ref394573928"/>
     </w:p>
     <w:p>
       <w:pPr>
         <w:pStyle w:val="Heading2"/>
       </w:pPr>
-      <w:bookmarkStart w:id="8" w:name="_Ref397947683"/>
-      <w:bookmarkStart w:id="9" w:name="_Toc418259171"/>
-      <w:bookmarkStart w:id="10" w:name="_Ref390076669"/>
+      <w:bookmarkStart w:id="7" w:name="_Ref397947683"/>
+      <w:bookmarkStart w:id="8" w:name="_Toc418259171"/>
+      <w:bookmarkStart w:id="9" w:name="_Ref390076669"/>
       <w:r>
         <w:lastRenderedPageBreak/>
         <w:t>Document Conventions</w:t>
       </w:r>
+      <w:bookmarkEnd w:id="7"/>
       <w:bookmarkEnd w:id="8"/>
-      <w:bookmarkEnd w:id="9"/>
     </w:p>
     <w:p>
       <w:r>
@@ -4783,20 +4837,20 @@
       <w:pPr>
         <w:pStyle w:val="Heading3"/>
       </w:pPr>
-      <w:bookmarkStart w:id="11" w:name="_Toc389570602"/>
-      <w:bookmarkStart w:id="12" w:name="_Toc389581072"/>
-      <w:bookmarkStart w:id="13" w:name="_Toc397763308"/>
-      <w:bookmarkStart w:id="14" w:name="_Toc418259172"/>
+      <w:bookmarkStart w:id="10" w:name="_Toc389570602"/>
+      <w:bookmarkStart w:id="11" w:name="_Toc389581072"/>
+      <w:bookmarkStart w:id="12" w:name="_Toc397763308"/>
+      <w:bookmarkStart w:id="13" w:name="_Toc418259172"/>
       <w:r>
         <w:t>Keyw</w:t>
       </w:r>
       <w:r>
         <w:t>ords</w:t>
       </w:r>
+      <w:bookmarkEnd w:id="10"/>
       <w:bookmarkEnd w:id="11"/>
       <w:bookmarkEnd w:id="12"/>
       <w:bookmarkEnd w:id="13"/>
-      <w:bookmarkEnd w:id="14"/>
     </w:p>
     <w:p>
       <w:pPr>
@@ -4851,17 +4905,17 @@
       <w:pPr>
         <w:pStyle w:val="Heading3"/>
       </w:pPr>
-      <w:bookmarkStart w:id="15" w:name="_Toc389570603"/>
-      <w:bookmarkStart w:id="16" w:name="_Toc389581073"/>
-      <w:bookmarkStart w:id="17" w:name="_Toc397763309"/>
-      <w:bookmarkStart w:id="18" w:name="_Toc418259173"/>
+      <w:bookmarkStart w:id="14" w:name="_Toc389570603"/>
+      <w:bookmarkStart w:id="15" w:name="_Toc389581073"/>
+      <w:bookmarkStart w:id="16" w:name="_Toc397763309"/>
+      <w:bookmarkStart w:id="17" w:name="_Toc418259173"/>
       <w:r>
         <w:t>Fonts</w:t>
       </w:r>
+      <w:bookmarkEnd w:id="14"/>
       <w:bookmarkEnd w:id="15"/>
       <w:bookmarkEnd w:id="16"/>
       <w:bookmarkEnd w:id="17"/>
-      <w:bookmarkEnd w:id="18"/>
     </w:p>
     <w:p>
       <w:pPr>
@@ -4892,8 +4946,8 @@
           <w:szCs w:val="22"/>
         </w:rPr>
       </w:pPr>
-      <w:bookmarkStart w:id="19" w:name="_Ref394486021"/>
-      <w:bookmarkStart w:id="20" w:name="_Toc398815619"/>
+      <w:bookmarkStart w:id="18" w:name="_Ref394486021"/>
+      <w:bookmarkStart w:id="19" w:name="_Toc398815619"/>
       <w:r>
         <w:t>Capitalization is used for STIX</w:t>
       </w:r>
@@ -5050,24 +5104,36 @@
       <w:r>
         <w:t xml:space="preserve">: </w:t>
       </w:r>
+      <w:proofErr w:type="spellStart"/>
       <w:r>
         <w:rPr>
           <w:rFonts w:ascii="Courier New" w:hAnsi="Courier New" w:cs="Courier New"/>
         </w:rPr>
         <w:t>RelatedIndicatorsType</w:t>
       </w:r>
+      <w:proofErr w:type="spellEnd"/>
       <w:r>
         <w:rPr>
           <w:rFonts w:asciiTheme="minorHAnsi" w:hAnsiTheme="minorHAnsi" w:cs="Courier New"/>
         </w:rPr>
         <w:t xml:space="preserve">, </w:t>
       </w:r>
+      <w:proofErr w:type="spellStart"/>
       <w:r>
         <w:rPr>
           <w:rFonts w:ascii="Courier New" w:hAnsi="Courier New" w:cs="Courier New"/>
         </w:rPr>
-        <w:t>stixCommon:StatementType</w:t>
-      </w:r>
+        <w:t>stixCommon</w:t>
+      </w:r>
+      <w:proofErr w:type="gramStart"/>
+      <w:r>
+        <w:rPr>
+          <w:rFonts w:ascii="Courier New" w:hAnsi="Courier New" w:cs="Courier New"/>
+        </w:rPr>
+        <w:t>:StatementType</w:t>
+      </w:r>
+      <w:proofErr w:type="spellEnd"/>
+      <w:proofErr w:type="gramEnd"/>
       <w:r>
         <w:rPr>
           <w:rFonts w:ascii="Courier New" w:hAnsi="Courier New" w:cs="Courier New"/>
@@ -5096,12 +5162,14 @@
         </w:rPr>
         <w:t xml:space="preserve">UML object.  For example, the Course of Action high level concept is associated with a UML class named, </w:t>
       </w:r>
+      <w:proofErr w:type="spellStart"/>
       <w:r>
         <w:rPr>
           <w:rFonts w:ascii="Courier New" w:hAnsi="Courier New" w:cs="Courier New"/>
         </w:rPr>
         <w:t>CourseOfActionType</w:t>
       </w:r>
+      <w:proofErr w:type="spellEnd"/>
       <w:r>
         <w:rPr>
           <w:rFonts w:asciiTheme="minorHAnsi" w:hAnsiTheme="minorHAnsi" w:cs="Courier New"/>
@@ -5286,13 +5354,13 @@
       <w:pPr>
         <w:pStyle w:val="Heading3"/>
       </w:pPr>
-      <w:bookmarkStart w:id="21" w:name="_Toc418259174"/>
+      <w:bookmarkStart w:id="20" w:name="_Toc418259174"/>
       <w:r>
         <w:t>UML Package References</w:t>
       </w:r>
+      <w:bookmarkEnd w:id="18"/>
       <w:bookmarkEnd w:id="19"/>
       <w:bookmarkEnd w:id="20"/>
-      <w:bookmarkEnd w:id="21"/>
     </w:p>
     <w:p>
       <w:pPr>
@@ -5301,26 +5369,39 @@
       <w:r>
         <w:t xml:space="preserve">Each STIX data model is captured in a different UML package (e.g., Core package, Campaign package, etc.) where the packages together compose the full STIX UML model.  To refer to a particular class of a specific package, we use the format </w:t>
       </w:r>
+      <w:proofErr w:type="spellStart"/>
       <w:r>
         <w:rPr>
           <w:rFonts w:ascii="Courier New" w:hAnsi="Courier New" w:cs="Courier New"/>
           <w:sz w:val="22"/>
         </w:rPr>
-        <w:t>package_prefix:class</w:t>
-      </w:r>
-      <w:r>
-        <w:t>, where</w:t>
-      </w:r>
-      <w:r>
-        <w:t xml:space="preserve"> </w:t>
-      </w:r>
+        <w:t>package_prefix</w:t>
+      </w:r>
+      <w:proofErr w:type="gramStart"/>
       <w:r>
         <w:rPr>
           <w:rFonts w:ascii="Courier New" w:hAnsi="Courier New" w:cs="Courier New"/>
           <w:sz w:val="22"/>
         </w:rPr>
+        <w:t>:class</w:t>
+      </w:r>
+      <w:proofErr w:type="spellEnd"/>
+      <w:proofErr w:type="gramEnd"/>
+      <w:r>
+        <w:t>, where</w:t>
+      </w:r>
+      <w:r>
+        <w:t xml:space="preserve"> </w:t>
+      </w:r>
+      <w:proofErr w:type="spellStart"/>
+      <w:r>
+        <w:rPr>
+          <w:rFonts w:ascii="Courier New" w:hAnsi="Courier New" w:cs="Courier New"/>
+          <w:sz w:val="22"/>
+        </w:rPr>
         <w:t>package_prefix</w:t>
       </w:r>
+      <w:proofErr w:type="spellEnd"/>
       <w:r>
         <w:rPr>
           <w:sz w:val="22"/>
@@ -5377,19 +5458,19 @@
       <w:pPr>
         <w:pStyle w:val="Heading3"/>
       </w:pPr>
-      <w:bookmarkStart w:id="22" w:name="_Toc389570605"/>
-      <w:bookmarkStart w:id="23" w:name="_Toc389581075"/>
-      <w:bookmarkStart w:id="24" w:name="_Toc412634011"/>
-      <w:bookmarkStart w:id="25" w:name="_Toc413938725"/>
-      <w:bookmarkStart w:id="26" w:name="_Toc418259175"/>
+      <w:bookmarkStart w:id="21" w:name="_Toc389570605"/>
+      <w:bookmarkStart w:id="22" w:name="_Toc389581075"/>
+      <w:bookmarkStart w:id="23" w:name="_Toc412634011"/>
+      <w:bookmarkStart w:id="24" w:name="_Toc413938725"/>
+      <w:bookmarkStart w:id="25" w:name="_Toc418259175"/>
       <w:r>
         <w:t>UML Diagrams</w:t>
       </w:r>
+      <w:bookmarkEnd w:id="21"/>
       <w:bookmarkEnd w:id="22"/>
       <w:bookmarkEnd w:id="23"/>
       <w:bookmarkEnd w:id="24"/>
       <w:bookmarkEnd w:id="25"/>
-      <w:bookmarkEnd w:id="26"/>
     </w:p>
     <w:p>
       <w:pPr>
@@ -5448,15 +5529,15 @@
       <w:pPr>
         <w:pStyle w:val="Heading4"/>
       </w:pPr>
-      <w:bookmarkStart w:id="27" w:name="_Toc412634012"/>
-      <w:bookmarkStart w:id="28" w:name="_Toc413938726"/>
-      <w:bookmarkStart w:id="29" w:name="_Toc418259176"/>
+      <w:bookmarkStart w:id="26" w:name="_Toc412634012"/>
+      <w:bookmarkStart w:id="27" w:name="_Toc413938726"/>
+      <w:bookmarkStart w:id="28" w:name="_Toc418259176"/>
       <w:r>
         <w:t>Class Properties</w:t>
       </w:r>
+      <w:bookmarkEnd w:id="26"/>
       <w:bookmarkEnd w:id="27"/>
       <w:bookmarkEnd w:id="28"/>
-      <w:bookmarkEnd w:id="29"/>
     </w:p>
     <w:p>
       <w:pPr>
@@ -5470,15 +5551,15 @@
       <w:pPr>
         <w:pStyle w:val="Heading4"/>
       </w:pPr>
-      <w:bookmarkStart w:id="30" w:name="_Toc412634013"/>
-      <w:bookmarkStart w:id="31" w:name="_Toc413938727"/>
-      <w:bookmarkStart w:id="32" w:name="_Toc418259177"/>
+      <w:bookmarkStart w:id="29" w:name="_Toc412634013"/>
+      <w:bookmarkStart w:id="30" w:name="_Toc413938727"/>
+      <w:bookmarkStart w:id="31" w:name="_Toc418259177"/>
       <w:r>
         <w:t>Diagram Icons and Arrow Types</w:t>
       </w:r>
+      <w:bookmarkEnd w:id="29"/>
       <w:bookmarkEnd w:id="30"/>
       <w:bookmarkEnd w:id="31"/>
-      <w:bookmarkEnd w:id="32"/>
     </w:p>
     <w:p>
       <w:r>
@@ -5547,8 +5628,8 @@
           <w:szCs w:val="18"/>
         </w:rPr>
       </w:pPr>
-      <w:bookmarkStart w:id="33" w:name="_Ref397637630"/>
-      <w:bookmarkStart w:id="34" w:name="_Ref418197702"/>
+      <w:bookmarkStart w:id="32" w:name="_Ref397637630"/>
+      <w:bookmarkStart w:id="33" w:name="_Ref418197702"/>
       <w:r>
         <w:br w:type="page"/>
       </w:r>
@@ -5566,7 +5647,7 @@
           <w:sz w:val="24"/>
         </w:rPr>
       </w:pPr>
-      <w:bookmarkStart w:id="35" w:name="_Ref418259228"/>
+      <w:bookmarkStart w:id="34" w:name="_Ref418259228"/>
       <w:r>
         <w:rPr>
           <w:color w:val="auto"/>
@@ -5654,8 +5735,8 @@
         </w:rPr>
         <w:fldChar w:fldCharType="end"/>
       </w:r>
-      <w:bookmarkEnd w:id="33"/>
-      <w:bookmarkEnd w:id="35"/>
+      <w:bookmarkEnd w:id="32"/>
+      <w:bookmarkEnd w:id="34"/>
       <w:r>
         <w:rPr>
           <w:color w:val="auto"/>
@@ -5671,7 +5752,7 @@
         </w:rPr>
         <w:t>UML diagram icons</w:t>
       </w:r>
-      <w:bookmarkEnd w:id="34"/>
+      <w:bookmarkEnd w:id="33"/>
     </w:p>
     <w:tbl>
       <w:tblPr>
@@ -5947,7 +6028,7 @@
                 <v:shape id="_x0000_i1025" type="#_x0000_t75" style="width:20.8pt;height:20.8pt" o:ole="">
                   <v:imagedata r:id="rId21" o:title=""/>
                 </v:shape>
-                <o:OLEObject Type="Embed" ProgID="PBrush" ShapeID="_x0000_i1025" DrawAspect="Content" ObjectID="_1495391072" r:id="rId22"/>
+                <o:OLEObject Type="Embed" ProgID="PBrush" ShapeID="_x0000_i1025" DrawAspect="Content" ObjectID="_1495519471" r:id="rId22"/>
               </w:object>
             </w:r>
           </w:p>
@@ -6119,7 +6200,7 @@
                 <v:shape id="_x0000_i1026" type="#_x0000_t75" style="width:13.9pt;height:13.9pt" o:ole="">
                   <v:imagedata r:id="rId24" o:title=""/>
                 </v:shape>
-                <o:OLEObject Type="Embed" ProgID="PBrush" ShapeID="_x0000_i1026" DrawAspect="Content" ObjectID="_1495391073" r:id="rId25"/>
+                <o:OLEObject Type="Embed" ProgID="PBrush" ShapeID="_x0000_i1026" DrawAspect="Content" ObjectID="_1495519472" r:id="rId25"/>
               </w:object>
             </w:r>
           </w:p>
@@ -6205,7 +6286,7 @@
                 <v:shape id="_x0000_i1027" type="#_x0000_t75" style="width:13.9pt;height:13.9pt" o:ole="">
                   <v:imagedata r:id="rId26" o:title=""/>
                 </v:shape>
-                <o:OLEObject Type="Embed" ProgID="PBrush" ShapeID="_x0000_i1027" DrawAspect="Content" ObjectID="_1495391074" r:id="rId27"/>
+                <o:OLEObject Type="Embed" ProgID="PBrush" ShapeID="_x0000_i1027" DrawAspect="Content" ObjectID="_1495519473" r:id="rId27"/>
               </w:object>
             </w:r>
           </w:p>
@@ -6355,7 +6436,7 @@
                 </mc:Choice>
                 <mc:Fallback>
                   <w:pict>
-                    <v:shapetype w14:anchorId="66526327" id="_x0000_t32" coordsize="21600,21600" o:spt="32" o:oned="t" path="m,l21600,21600e" filled="f">
+                    <v:shapetype w14:anchorId="3E3F1404" id="_x0000_t32" coordsize="21600,21600" o:spt="32" o:oned="t" path="m,l21600,21600e" filled="f">
                       <v:path arrowok="t" fillok="f" o:connecttype="none"/>
                       <o:lock v:ext="edit" shapetype="t"/>
                     </v:shapetype>
@@ -6439,7 +6520,7 @@
                 <v:shape id="_x0000_i1028" type="#_x0000_t75" style="width:58.1pt;height:35.55pt" o:ole="">
                   <v:imagedata r:id="rId28" o:title=""/>
                 </v:shape>
-                <o:OLEObject Type="Embed" ProgID="PBrush" ShapeID="_x0000_i1028" DrawAspect="Content" ObjectID="_1495391075" r:id="rId29"/>
+                <o:OLEObject Type="Embed" ProgID="PBrush" ShapeID="_x0000_i1028" DrawAspect="Content" ObjectID="_1495519474" r:id="rId29"/>
               </w:object>
             </w:r>
           </w:p>
@@ -6484,17 +6565,17 @@
       <w:pPr>
         <w:pStyle w:val="Heading4"/>
       </w:pPr>
-      <w:bookmarkStart w:id="36" w:name="_Ref397935245"/>
-      <w:bookmarkStart w:id="37" w:name="_Toc412634014"/>
-      <w:bookmarkStart w:id="38" w:name="_Toc413938728"/>
-      <w:bookmarkStart w:id="39" w:name="_Toc418259178"/>
+      <w:bookmarkStart w:id="35" w:name="_Ref397935245"/>
+      <w:bookmarkStart w:id="36" w:name="_Toc412634014"/>
+      <w:bookmarkStart w:id="37" w:name="_Toc413938728"/>
+      <w:bookmarkStart w:id="38" w:name="_Toc418259178"/>
       <w:r>
         <w:t>Color Coding</w:t>
       </w:r>
+      <w:bookmarkEnd w:id="35"/>
       <w:bookmarkEnd w:id="36"/>
       <w:bookmarkEnd w:id="37"/>
       <w:bookmarkEnd w:id="38"/>
-      <w:bookmarkEnd w:id="39"/>
     </w:p>
     <w:p>
       <w:pPr>
@@ -6624,7 +6705,7 @@
           <w:docGrid w:linePitch="360"/>
         </w:sectPr>
       </w:pPr>
-      <w:bookmarkStart w:id="40" w:name="_Ref397676401"/>
+      <w:bookmarkStart w:id="39" w:name="_Ref397676401"/>
       <w:r>
         <w:rPr>
           <w:color w:val="auto"/>
@@ -6711,7 +6792,7 @@
         </w:rPr>
         <w:fldChar w:fldCharType="end"/>
       </w:r>
-      <w:bookmarkEnd w:id="40"/>
+      <w:bookmarkEnd w:id="39"/>
       <w:r>
         <w:rPr>
           <w:color w:val="auto"/>
@@ -6732,17 +6813,17 @@
       <w:pPr>
         <w:pStyle w:val="Heading1"/>
       </w:pPr>
-      <w:bookmarkStart w:id="41" w:name="_Ref415227322"/>
-      <w:bookmarkStart w:id="42" w:name="_Toc418259179"/>
+      <w:bookmarkStart w:id="40" w:name="_Ref415227322"/>
+      <w:bookmarkStart w:id="41" w:name="_Toc418259179"/>
+      <w:bookmarkEnd w:id="5"/>
       <w:bookmarkEnd w:id="6"/>
-      <w:bookmarkEnd w:id="7"/>
-      <w:bookmarkEnd w:id="10"/>
+      <w:bookmarkEnd w:id="9"/>
       <w:r>
         <w:lastRenderedPageBreak/>
         <w:t>Language Modularity</w:t>
       </w:r>
+      <w:bookmarkEnd w:id="40"/>
       <w:bookmarkEnd w:id="41"/>
-      <w:bookmarkEnd w:id="42"/>
     </w:p>
     <w:p>
       <w:pPr>
@@ -7086,7 +7167,7 @@
           <w:szCs w:val="24"/>
         </w:rPr>
       </w:pPr>
-      <w:bookmarkStart w:id="43" w:name="_Ref389738758"/>
+      <w:bookmarkStart w:id="42" w:name="_Ref389738758"/>
       <w:r>
         <w:rPr>
           <w:bCs w:val="0"/>
@@ -7197,7 +7278,7 @@
         </w:rPr>
         <w:fldChar w:fldCharType="end"/>
       </w:r>
-      <w:bookmarkEnd w:id="43"/>
+      <w:bookmarkEnd w:id="42"/>
       <w:r>
         <w:rPr>
           <w:b w:val="0"/>
@@ -7310,16 +7391,16 @@
       <w:pPr>
         <w:pStyle w:val="Heading2"/>
       </w:pPr>
-      <w:bookmarkStart w:id="44" w:name="_Ref404938650"/>
-      <w:bookmarkStart w:id="45" w:name="_Toc418259180"/>
-      <w:bookmarkStart w:id="46" w:name="_Ref397944965"/>
-      <w:bookmarkStart w:id="47" w:name="_Ref389860108"/>
-      <w:bookmarkStart w:id="48" w:name="_Ref391367621"/>
+      <w:bookmarkStart w:id="43" w:name="_Ref404938650"/>
+      <w:bookmarkStart w:id="44" w:name="_Toc418259180"/>
+      <w:bookmarkStart w:id="45" w:name="_Ref397944965"/>
+      <w:bookmarkStart w:id="46" w:name="_Ref389860108"/>
+      <w:bookmarkStart w:id="47" w:name="_Ref391367621"/>
       <w:r>
         <w:t>Core Data Model</w:t>
       </w:r>
+      <w:bookmarkEnd w:id="43"/>
       <w:bookmarkEnd w:id="44"/>
-      <w:bookmarkEnd w:id="45"/>
     </w:p>
     <w:p>
       <w:pPr>
@@ -7400,7 +7481,15 @@
         <w:t xml:space="preserve"> a </w:t>
       </w:r>
       <w:r>
-        <w:t xml:space="preserve">set of instantial content conformant to any </w:t>
+        <w:t xml:space="preserve">set of </w:t>
+      </w:r>
+      <w:proofErr w:type="spellStart"/>
+      <w:r>
+        <w:t>instantial</w:t>
+      </w:r>
+      <w:proofErr w:type="spellEnd"/>
+      <w:r>
+        <w:t xml:space="preserve"> content conformant to any </w:t>
       </w:r>
       <w:r>
         <w:t>of the eight top-level components</w:t>
@@ -7453,22 +7542,22 @@
       <w:r>
         <w:t>.</w:t>
       </w:r>
-      <w:bookmarkStart w:id="49" w:name="_Ref404938659"/>
+      <w:bookmarkStart w:id="48" w:name="_Ref404938659"/>
     </w:p>
     <w:p>
       <w:pPr>
         <w:pStyle w:val="Heading2"/>
       </w:pPr>
-      <w:bookmarkStart w:id="50" w:name="_Toc418259181"/>
-      <w:bookmarkStart w:id="51" w:name="_Ref418357196"/>
+      <w:bookmarkStart w:id="49" w:name="_Toc418259181"/>
+      <w:bookmarkStart w:id="50" w:name="_Ref418357196"/>
       <w:r>
         <w:lastRenderedPageBreak/>
         <w:t>Common Data Model</w:t>
       </w:r>
-      <w:bookmarkEnd w:id="46"/>
+      <w:bookmarkEnd w:id="45"/>
+      <w:bookmarkEnd w:id="48"/>
       <w:bookmarkEnd w:id="49"/>
       <w:bookmarkEnd w:id="50"/>
-      <w:bookmarkEnd w:id="51"/>
     </w:p>
     <w:p>
       <w:pPr>
@@ -7527,18 +7616,18 @@
       <w:pPr>
         <w:pStyle w:val="Heading2"/>
       </w:pPr>
-      <w:bookmarkStart w:id="52" w:name="_Ref397948143"/>
-      <w:bookmarkStart w:id="53" w:name="_Toc418259182"/>
+      <w:bookmarkStart w:id="51" w:name="_Ref397948143"/>
+      <w:bookmarkStart w:id="52" w:name="_Toc418259182"/>
       <w:r>
         <w:t xml:space="preserve">Component </w:t>
       </w:r>
+      <w:bookmarkEnd w:id="46"/>
+      <w:r>
+        <w:t>Data Models</w:t>
+      </w:r>
       <w:bookmarkEnd w:id="47"/>
-      <w:r>
-        <w:t>Data Models</w:t>
-      </w:r>
-      <w:bookmarkEnd w:id="48"/>
+      <w:bookmarkEnd w:id="51"/>
       <w:bookmarkEnd w:id="52"/>
-      <w:bookmarkEnd w:id="53"/>
     </w:p>
     <w:p>
       <w:pPr>
@@ -8005,7 +8094,7 @@
                     </a:ln>
                     <a:extLst>
                       <a:ext uri="{53640926-AAD7-44d8-BBD7-CCE9431645EC}">
-                        <a14:shadowObscured xmlns:a14="http://schemas.microsoft.com/office/drawing/2010/main" xmlns:w="http://schemas.openxmlformats.org/wordprocessingml/2006/main" xmlns:w10="urn:schemas-microsoft-com:office:word" xmlns:v="urn:schemas-microsoft-com:vml" xmlns:o="urn:schemas-microsoft-com:office:office" xmlns:mv="urn:schemas-microsoft-com:mac:vml" xmlns:mo="http://schemas.microsoft.com/office/mac/office/2008/main" xmlns=""/>
+                        <a14:shadowObscured xmlns="" xmlns:mo="http://schemas.microsoft.com/office/mac/office/2008/main" xmlns:mv="urn:schemas-microsoft-com:mac:vml" xmlns:o="urn:schemas-microsoft-com:office:office" xmlns:v="urn:schemas-microsoft-com:vml" xmlns:w10="urn:schemas-microsoft-com:office:word" xmlns:w="http://schemas.openxmlformats.org/wordprocessingml/2006/main" xmlns:a14="http://schemas.microsoft.com/office/drawing/2010/main"/>
                       </a:ext>
                     </a:extLst>
                   </pic:spPr>
@@ -8028,9 +8117,9 @@
           <w:docGrid w:linePitch="360"/>
         </w:sectPr>
       </w:pPr>
-      <w:bookmarkStart w:id="54" w:name="_Ref389653719"/>
-      <w:bookmarkStart w:id="55" w:name="_Ref389859843"/>
-      <w:bookmarkStart w:id="56" w:name="_Ref417205532"/>
+      <w:bookmarkStart w:id="53" w:name="_Ref389653719"/>
+      <w:bookmarkStart w:id="54" w:name="_Ref389859843"/>
+      <w:bookmarkStart w:id="55" w:name="_Ref417205532"/>
       <w:r>
         <w:rPr>
           <w:b/>
@@ -8105,137 +8194,137 @@
         </w:rPr>
         <w:fldChar w:fldCharType="end"/>
       </w:r>
+      <w:bookmarkEnd w:id="53"/>
+      <w:r>
+        <w:t xml:space="preserve">. </w:t>
+      </w:r>
+      <w:r>
+        <w:t>A STIX Package encompass</w:t>
+      </w:r>
+      <w:r>
+        <w:t>es</w:t>
+      </w:r>
+      <w:r>
+        <w:t xml:space="preserve"> the </w:t>
+      </w:r>
+      <w:r>
+        <w:t xml:space="preserve">STIX individual component </w:t>
+      </w:r>
       <w:bookmarkEnd w:id="54"/>
       <w:r>
-        <w:t xml:space="preserve">. </w:t>
-      </w:r>
-      <w:r>
-        <w:t>A STIX Package encompass</w:t>
-      </w:r>
-      <w:r>
-        <w:t>es</w:t>
-      </w:r>
-      <w:r>
-        <w:t xml:space="preserve"> the </w:t>
-      </w:r>
-      <w:r>
-        <w:t xml:space="preserve">STIX individual component </w:t>
+        <w:t>data models</w:t>
       </w:r>
       <w:bookmarkEnd w:id="55"/>
-      <w:r>
-        <w:t>data models</w:t>
+    </w:p>
+    <w:p>
+      <w:pPr>
+        <w:pStyle w:val="Heading3"/>
+      </w:pPr>
+      <w:bookmarkStart w:id="56" w:name="_Toc418259183"/>
+      <w:r>
+        <w:lastRenderedPageBreak/>
+        <w:t>Observable</w:t>
       </w:r>
       <w:bookmarkEnd w:id="56"/>
     </w:p>
     <w:p>
       <w:pPr>
-        <w:pStyle w:val="Heading3"/>
-      </w:pPr>
-      <w:bookmarkStart w:id="57" w:name="_Toc418259183"/>
-      <w:r>
-        <w:lastRenderedPageBreak/>
-        <w:t>Observable</w:t>
-      </w:r>
-      <w:bookmarkEnd w:id="57"/>
+        <w:spacing w:after="120"/>
+      </w:pPr>
+      <w:r>
+        <w:t>A STIX Observable (as defined with the CybOX Language</w:t>
+      </w:r>
+      <w:r>
+        <w:rPr>
+          <w:rStyle w:val="FootnoteReference"/>
+        </w:rPr>
+        <w:footnoteReference w:id="4"/>
+      </w:r>
+      <w:r>
+        <w:t>) represents stateful properties or measurable events pertinent to the operation of computers and networks. Implicit in this is a practical need for descriptive capability of two forms of observables: “</w:t>
+      </w:r>
+      <w:r>
+        <w:rPr>
+          <w:bCs/>
+        </w:rPr>
+        <w:t>observable instances”</w:t>
+      </w:r>
+      <w:r>
+        <w:t xml:space="preserve"> and “</w:t>
+      </w:r>
+      <w:r>
+        <w:rPr>
+          <w:bCs/>
+        </w:rPr>
+        <w:t>observable patterns</w:t>
+      </w:r>
+      <w:r>
+        <w:t xml:space="preserve">.” </w:t>
+      </w:r>
+      <w:r>
+        <w:rPr>
+          <w:bCs/>
+        </w:rPr>
+        <w:t>Observable instances</w:t>
+      </w:r>
+      <w:r>
+        <w:t xml:space="preserve"> represent actual specific observations that took place in the cyber domain. The property details of this observation are specific and unambiguous. </w:t>
+      </w:r>
+      <w:r>
+        <w:rPr>
+          <w:bCs/>
+        </w:rPr>
+        <w:t>Observable patterns</w:t>
+      </w:r>
+      <w:r>
+        <w:t xml:space="preserve"> represent</w:t>
+      </w:r>
+      <w:r>
+        <w:t xml:space="preserve"> conditions for a potential observation that may occur in the future or may have already occurred and exists in a body of observable instances. These conditions may be anything from very specific concrete patterns that would match very specific observable instances to more abstract generalized patterns that have the potential to match against a broad range of potential observable instances. </w:t>
+      </w:r>
+      <w:r>
+        <w:t xml:space="preserve">Please </w:t>
+      </w:r>
+      <w:r>
+        <w:t>see</w:t>
+      </w:r>
+      <w:r>
+        <w:t xml:space="preserve"> Section </w:t>
+      </w:r>
+      <w:r>
+        <w:fldChar w:fldCharType="begin"/>
+      </w:r>
+      <w:r>
+        <w:instrText xml:space="preserve"> REF _Ref404274938 \r \h </w:instrText>
+      </w:r>
+      <w:r>
+        <w:fldChar w:fldCharType="separate"/>
+      </w:r>
+      <w:r>
+        <w:t>4.4</w:t>
+      </w:r>
+      <w:r>
+        <w:fldChar w:fldCharType="end"/>
+      </w:r>
+      <w:r>
+        <w:t xml:space="preserve"> for</w:t>
+      </w:r>
+      <w:r>
+        <w:t xml:space="preserve"> details on the </w:t>
+      </w:r>
+      <w:r>
+        <w:t>relationship between CybOX and STIX.</w:t>
+      </w:r>
     </w:p>
     <w:p>
       <w:pPr>
-        <w:spacing w:after="120"/>
-      </w:pPr>
-      <w:r>
-        <w:t>A STIX Observable (as defined with the CybOX Language</w:t>
-      </w:r>
-      <w:r>
-        <w:rPr>
-          <w:rStyle w:val="FootnoteReference"/>
-        </w:rPr>
-        <w:footnoteReference w:id="4"/>
-      </w:r>
-      <w:r>
-        <w:t>) represents stateful properties or measurable events pertinent to the operation of computers and networks. Implicit in this is a practical need for descriptive capability of two forms of observables: “</w:t>
-      </w:r>
-      <w:r>
-        <w:rPr>
-          <w:bCs/>
-        </w:rPr>
-        <w:t>observable instances”</w:t>
-      </w:r>
-      <w:r>
-        <w:t xml:space="preserve"> and “</w:t>
-      </w:r>
-      <w:r>
-        <w:rPr>
-          <w:bCs/>
-        </w:rPr>
-        <w:t>observable patterns</w:t>
-      </w:r>
-      <w:r>
-        <w:t xml:space="preserve">.” </w:t>
-      </w:r>
-      <w:r>
-        <w:rPr>
-          <w:bCs/>
-        </w:rPr>
-        <w:t>Observable instances</w:t>
-      </w:r>
-      <w:r>
-        <w:t xml:space="preserve"> represent actual specific observations that took place in the cyber domain. The property details of this observation are specific and unambiguous. </w:t>
-      </w:r>
-      <w:r>
-        <w:rPr>
-          <w:bCs/>
-        </w:rPr>
-        <w:t>Observable patterns</w:t>
-      </w:r>
-      <w:r>
-        <w:t xml:space="preserve"> represent</w:t>
-      </w:r>
-      <w:r>
-        <w:t xml:space="preserve"> conditions for a potential observation that may occur in the future or may have already occurred and exists in a body of observable instances. These conditions may be anything from very specific concrete patterns that would match very specific observable instances to more abstract generalized patterns that have the potential to match against a broad range of potential observable instances. </w:t>
-      </w:r>
-      <w:r>
-        <w:t xml:space="preserve">Please </w:t>
-      </w:r>
-      <w:r>
-        <w:t>see</w:t>
-      </w:r>
-      <w:r>
-        <w:t xml:space="preserve"> Section </w:t>
-      </w:r>
-      <w:r>
-        <w:fldChar w:fldCharType="begin"/>
-      </w:r>
-      <w:r>
-        <w:instrText xml:space="preserve"> REF _Ref404274938 \r \h </w:instrText>
-      </w:r>
-      <w:r>
-        <w:fldChar w:fldCharType="separate"/>
-      </w:r>
-      <w:r>
-        <w:t>4.4</w:t>
-      </w:r>
-      <w:r>
-        <w:fldChar w:fldCharType="end"/>
-      </w:r>
-      <w:r>
-        <w:t xml:space="preserve"> for</w:t>
-      </w:r>
-      <w:r>
-        <w:t xml:space="preserve"> details on the </w:t>
-      </w:r>
-      <w:r>
-        <w:t>relationship between CybOX and STIX.</w:t>
-      </w:r>
-    </w:p>
-    <w:p>
-      <w:pPr>
         <w:pStyle w:val="Heading3"/>
       </w:pPr>
-      <w:bookmarkStart w:id="58" w:name="_Toc418259184"/>
+      <w:bookmarkStart w:id="57" w:name="_Toc418259184"/>
       <w:r>
         <w:t>Indicator</w:t>
       </w:r>
-      <w:bookmarkEnd w:id="58"/>
+      <w:bookmarkEnd w:id="57"/>
     </w:p>
     <w:p>
       <w:pPr>
@@ -8279,9 +8368,81 @@
       <w:pPr>
         <w:pStyle w:val="Heading3"/>
       </w:pPr>
-      <w:bookmarkStart w:id="59" w:name="_Toc418259185"/>
+      <w:bookmarkStart w:id="58" w:name="_Toc418259185"/>
       <w:r>
         <w:t>Incident</w:t>
+      </w:r>
+      <w:bookmarkEnd w:id="58"/>
+    </w:p>
+    <w:p>
+      <w:pPr>
+        <w:spacing w:after="120"/>
+      </w:pPr>
+      <w:r>
+        <w:t xml:space="preserve">An </w:t>
+      </w:r>
+      <w:r>
+        <w:t xml:space="preserve">STIX </w:t>
+      </w:r>
+      <w:r>
+        <w:t xml:space="preserve">Incident </w:t>
+      </w:r>
+      <w:r>
+        <w:t>correspond</w:t>
+      </w:r>
+      <w:r>
+        <w:t>s</w:t>
+      </w:r>
+      <w:r>
+        <w:t xml:space="preserve"> to </w:t>
+      </w:r>
+      <w:r>
+        <w:t xml:space="preserve">sets of related </w:t>
+      </w:r>
+      <w:r>
+        <w:t>security events</w:t>
+      </w:r>
+      <w:r>
+        <w:t xml:space="preserve"> </w:t>
+      </w:r>
+      <w:r>
+        <w:t>affecting an organization</w:t>
+      </w:r>
+      <w:r>
+        <w:t>,</w:t>
+      </w:r>
+      <w:r>
+        <w:t xml:space="preserve"> along with information discovered or decided during an incident response investigation.</w:t>
+      </w:r>
+      <w:r>
+        <w:t xml:space="preserve"> </w:t>
+      </w:r>
+      <w:r>
+        <w:t>Please see [STIX</w:t>
+      </w:r>
+      <w:r>
+        <w:rPr>
+          <w:vertAlign w:val="subscript"/>
+        </w:rPr>
+        <w:t>INC</w:t>
+      </w:r>
+      <w:r>
+        <w:t xml:space="preserve">] </w:t>
+      </w:r>
+      <w:r>
+        <w:t>for complete information on the STIX Incident data model</w:t>
+      </w:r>
+      <w:r>
+        <w:t>.</w:t>
+      </w:r>
+    </w:p>
+    <w:p>
+      <w:pPr>
+        <w:pStyle w:val="Heading3"/>
+      </w:pPr>
+      <w:bookmarkStart w:id="59" w:name="_Toc418259186"/>
+      <w:r>
+        <w:t>Tactics, Techniques and Procedures (TTP)</w:t>
       </w:r>
       <w:bookmarkEnd w:id="59"/>
     </w:p>
@@ -8290,58 +8451,52 @@
         <w:spacing w:after="120"/>
       </w:pPr>
       <w:r>
-        <w:t xml:space="preserve">An </w:t>
-      </w:r>
-      <w:r>
-        <w:t xml:space="preserve">STIX </w:t>
-      </w:r>
-      <w:r>
-        <w:t xml:space="preserve">Incident </w:t>
-      </w:r>
-      <w:r>
-        <w:t>correspond</w:t>
-      </w:r>
-      <w:r>
-        <w:t>s</w:t>
-      </w:r>
-      <w:r>
-        <w:t xml:space="preserve"> to </w:t>
-      </w:r>
-      <w:r>
-        <w:t xml:space="preserve">sets of related </w:t>
-      </w:r>
-      <w:r>
-        <w:t>security events</w:t>
+        <w:t xml:space="preserve">A STIX </w:t>
+      </w:r>
+      <w:r>
+        <w:t>Tactics, Techniques, and Procedures (</w:t>
+      </w:r>
+      <w:r>
+        <w:t>TTP</w:t>
+      </w:r>
+      <w:r>
+        <w:t>)</w:t>
       </w:r>
       <w:r>
         <w:t xml:space="preserve"> </w:t>
       </w:r>
       <w:r>
-        <w:t>affecting an organization</w:t>
-      </w:r>
-      <w:r>
-        <w:t>,</w:t>
-      </w:r>
-      <w:r>
-        <w:t xml:space="preserve"> along with information discovered or decided during an incident response investigation.</w:t>
+        <w:t>is used to</w:t>
+      </w:r>
+      <w:r>
+        <w:t xml:space="preserve"> represent</w:t>
       </w:r>
       <w:r>
         <w:t xml:space="preserve"> </w:t>
       </w:r>
       <w:r>
+        <w:t>the behavior or modu</w:t>
+      </w:r>
+      <w:r>
+        <w:t>s operandi of cyber adversaries</w:t>
+      </w:r>
+      <w:r>
+        <w:t xml:space="preserve">. </w:t>
+      </w:r>
+      <w:r>
         <w:t>Please see [STIX</w:t>
       </w:r>
       <w:r>
         <w:rPr>
           <w:vertAlign w:val="subscript"/>
         </w:rPr>
-        <w:t>INC</w:t>
+        <w:t>TTP</w:t>
       </w:r>
       <w:r>
         <w:t xml:space="preserve">] </w:t>
       </w:r>
       <w:r>
-        <w:t>for complete information on the STIX Incident data model</w:t>
+        <w:t>for complete information on the STIX TTP data model</w:t>
       </w:r>
       <w:r>
         <w:t>.</w:t>
@@ -8351,77 +8506,11 @@
       <w:pPr>
         <w:pStyle w:val="Heading3"/>
       </w:pPr>
-      <w:bookmarkStart w:id="60" w:name="_Toc418259186"/>
-      <w:r>
-        <w:t>Tactics, Techniques and Procedures (TTP)</w:t>
+      <w:bookmarkStart w:id="60" w:name="_Toc418259187"/>
+      <w:r>
+        <w:t>Campaign</w:t>
       </w:r>
       <w:bookmarkEnd w:id="60"/>
-    </w:p>
-    <w:p>
-      <w:pPr>
-        <w:spacing w:after="120"/>
-      </w:pPr>
-      <w:r>
-        <w:t xml:space="preserve">A STIX </w:t>
-      </w:r>
-      <w:r>
-        <w:t>Tactics, Techniques, and Procedures (</w:t>
-      </w:r>
-      <w:r>
-        <w:t>TTP</w:t>
-      </w:r>
-      <w:r>
-        <w:t>)</w:t>
-      </w:r>
-      <w:r>
-        <w:t xml:space="preserve"> </w:t>
-      </w:r>
-      <w:r>
-        <w:t>is used to</w:t>
-      </w:r>
-      <w:r>
-        <w:t xml:space="preserve"> represent</w:t>
-      </w:r>
-      <w:r>
-        <w:t xml:space="preserve"> </w:t>
-      </w:r>
-      <w:r>
-        <w:t>the behavior or modu</w:t>
-      </w:r>
-      <w:r>
-        <w:t>s operandi of cyber adversaries</w:t>
-      </w:r>
-      <w:r>
-        <w:t xml:space="preserve">. </w:t>
-      </w:r>
-      <w:r>
-        <w:t>Please see [STIX</w:t>
-      </w:r>
-      <w:r>
-        <w:rPr>
-          <w:vertAlign w:val="subscript"/>
-        </w:rPr>
-        <w:t>TTP</w:t>
-      </w:r>
-      <w:r>
-        <w:t xml:space="preserve">] </w:t>
-      </w:r>
-      <w:r>
-        <w:t>for complete information on the STIX TTP data model</w:t>
-      </w:r>
-      <w:r>
-        <w:t>.</w:t>
-      </w:r>
-    </w:p>
-    <w:p>
-      <w:pPr>
-        <w:pStyle w:val="Heading3"/>
-      </w:pPr>
-      <w:bookmarkStart w:id="61" w:name="_Toc418259187"/>
-      <w:r>
-        <w:t>Campaign</w:t>
-      </w:r>
-      <w:bookmarkEnd w:id="61"/>
     </w:p>
     <w:p>
       <w:pPr>
@@ -8476,7 +8565,7 @@
       <w:pPr>
         <w:pStyle w:val="Heading3"/>
       </w:pPr>
-      <w:bookmarkStart w:id="62" w:name="_Toc418259188"/>
+      <w:bookmarkStart w:id="61" w:name="_Toc418259188"/>
       <w:r>
         <w:t>Threat</w:t>
       </w:r>
@@ -8485,6 +8574,87 @@
       </w:r>
       <w:r>
         <w:t>Actor</w:t>
+      </w:r>
+      <w:bookmarkEnd w:id="61"/>
+    </w:p>
+    <w:p>
+      <w:pPr>
+        <w:spacing w:after="120"/>
+      </w:pPr>
+      <w:r>
+        <w:t xml:space="preserve">A </w:t>
+      </w:r>
+      <w:r>
+        <w:t xml:space="preserve">STIX </w:t>
+      </w:r>
+      <w:r>
+        <w:t>Threat</w:t>
+      </w:r>
+      <w:r>
+        <w:t xml:space="preserve"> </w:t>
+      </w:r>
+      <w:r>
+        <w:t xml:space="preserve">Actor </w:t>
+      </w:r>
+      <w:r>
+        <w:t xml:space="preserve">is a </w:t>
+      </w:r>
+      <w:r>
+        <w:t xml:space="preserve">characterization of </w:t>
+      </w:r>
+      <w:r>
+        <w:t xml:space="preserve">a </w:t>
+      </w:r>
+      <w:r>
+        <w:t>malicious actor (or adversar</w:t>
+      </w:r>
+      <w:r>
+        <w:t>y</w:t>
+      </w:r>
+      <w:r>
+        <w:t xml:space="preserve">) representing a </w:t>
+      </w:r>
+      <w:proofErr w:type="spellStart"/>
+      <w:r>
+        <w:t>cyber attack</w:t>
+      </w:r>
+      <w:proofErr w:type="spellEnd"/>
+      <w:r>
+        <w:t xml:space="preserve"> threat including presumed intent and historically observed behavior</w:t>
+      </w:r>
+      <w:r>
+        <w:t>.</w:t>
+      </w:r>
+      <w:r>
+        <w:t xml:space="preserve"> </w:t>
+      </w:r>
+      <w:r>
+        <w:t>Please see [STIX</w:t>
+      </w:r>
+      <w:r>
+        <w:rPr>
+          <w:vertAlign w:val="subscript"/>
+        </w:rPr>
+        <w:t>TA</w:t>
+      </w:r>
+      <w:r>
+        <w:t xml:space="preserve">] </w:t>
+      </w:r>
+      <w:r>
+        <w:t>for complete information on the STIX Threat Actor data model</w:t>
+      </w:r>
+      <w:r>
+        <w:t>.</w:t>
+      </w:r>
+    </w:p>
+    <w:p>
+      <w:pPr>
+        <w:pStyle w:val="Heading3"/>
+      </w:pPr>
+      <w:bookmarkStart w:id="62" w:name="_Toc418259189"/>
+      <w:r>
+        <w:lastRenderedPageBreak/>
+        <w:t>Exploit Target</w:t>
       </w:r>
       <w:bookmarkEnd w:id="62"/>
     </w:p>
@@ -8493,43 +8663,16 @@
         <w:spacing w:after="120"/>
       </w:pPr>
       <w:r>
-        <w:t xml:space="preserve">A </w:t>
-      </w:r>
-      <w:r>
-        <w:t xml:space="preserve">STIX </w:t>
-      </w:r>
-      <w:r>
-        <w:t>Threat</w:t>
+        <w:t>A STIX Exploit Target</w:t>
       </w:r>
       <w:r>
         <w:t xml:space="preserve"> </w:t>
       </w:r>
       <w:r>
-        <w:t xml:space="preserve">Actor </w:t>
-      </w:r>
-      <w:r>
-        <w:t xml:space="preserve">is a </w:t>
-      </w:r>
-      <w:r>
-        <w:t xml:space="preserve">characterization of </w:t>
-      </w:r>
-      <w:r>
-        <w:t xml:space="preserve">a </w:t>
-      </w:r>
-      <w:r>
-        <w:t>malicious actor (or adversar</w:t>
-      </w:r>
-      <w:r>
-        <w:t>y</w:t>
-      </w:r>
-      <w:r>
-        <w:t>) representing a cyber attack threat including presumed intent and historically observed behavior</w:t>
-      </w:r>
-      <w:r>
-        <w:t>.</w:t>
-      </w:r>
-      <w:r>
-        <w:t xml:space="preserve"> </w:t>
+        <w:t>conveys information about a vulnerability, weakness, or misconfiguration in software, systems, networks, or configurations that may be targeted for exploitation by an adversary</w:t>
+      </w:r>
+      <w:r>
+        <w:t xml:space="preserve">. </w:t>
       </w:r>
       <w:r>
         <w:t>Please see [STIX</w:t>
@@ -8538,13 +8681,13 @@
         <w:rPr>
           <w:vertAlign w:val="subscript"/>
         </w:rPr>
-        <w:t>TA</w:t>
+        <w:t>ET</w:t>
       </w:r>
       <w:r>
         <w:t xml:space="preserve">] </w:t>
       </w:r>
       <w:r>
-        <w:t>for complete information on the STIX Threat Actor data model</w:t>
+        <w:t>for complete information on the STIX Exploit Target data model</w:t>
       </w:r>
       <w:r>
         <w:t>.</w:t>
@@ -8554,72 +8697,26 @@
       <w:pPr>
         <w:pStyle w:val="Heading3"/>
       </w:pPr>
-      <w:bookmarkStart w:id="63" w:name="_Toc418259189"/>
-      <w:r>
-        <w:lastRenderedPageBreak/>
-        <w:t>Exploit Target</w:t>
+      <w:bookmarkStart w:id="63" w:name="_Toc418259190"/>
+      <w:r>
+        <w:t>Course</w:t>
+      </w:r>
+      <w:r>
+        <w:t xml:space="preserve"> </w:t>
+      </w:r>
+      <w:r>
+        <w:t>o</w:t>
+      </w:r>
+      <w:r>
+        <w:t>f</w:t>
+      </w:r>
+      <w:r>
+        <w:t xml:space="preserve"> </w:t>
+      </w:r>
+      <w:r>
+        <w:t>Action (COA)</w:t>
       </w:r>
       <w:bookmarkEnd w:id="63"/>
-    </w:p>
-    <w:p>
-      <w:pPr>
-        <w:spacing w:after="120"/>
-      </w:pPr>
-      <w:r>
-        <w:t>A STIX Exploit Target</w:t>
-      </w:r>
-      <w:r>
-        <w:t xml:space="preserve"> </w:t>
-      </w:r>
-      <w:r>
-        <w:t>conveys information about a vulnerability, weakness, or misconfiguration in software, systems, networks, or configurations that may be targeted for exploitation by an adversary</w:t>
-      </w:r>
-      <w:r>
-        <w:t xml:space="preserve">. </w:t>
-      </w:r>
-      <w:r>
-        <w:t>Please see [STIX</w:t>
-      </w:r>
-      <w:r>
-        <w:rPr>
-          <w:vertAlign w:val="subscript"/>
-        </w:rPr>
-        <w:t>ET</w:t>
-      </w:r>
-      <w:r>
-        <w:t xml:space="preserve">] </w:t>
-      </w:r>
-      <w:r>
-        <w:t>for complete information on the STIX Exploit Target data model</w:t>
-      </w:r>
-      <w:r>
-        <w:t>.</w:t>
-      </w:r>
-    </w:p>
-    <w:p>
-      <w:pPr>
-        <w:pStyle w:val="Heading3"/>
-      </w:pPr>
-      <w:bookmarkStart w:id="64" w:name="_Toc418259190"/>
-      <w:r>
-        <w:t>Course</w:t>
-      </w:r>
-      <w:r>
-        <w:t xml:space="preserve"> </w:t>
-      </w:r>
-      <w:r>
-        <w:t>o</w:t>
-      </w:r>
-      <w:r>
-        <w:t>f</w:t>
-      </w:r>
-      <w:r>
-        <w:t xml:space="preserve"> </w:t>
-      </w:r>
-      <w:r>
-        <w:t>Action (COA)</w:t>
-      </w:r>
-      <w:bookmarkEnd w:id="64"/>
     </w:p>
     <w:p>
       <w:pPr>
@@ -8648,8 +8745,8 @@
       <w:r>
         <w:t xml:space="preserve"> or as a preventative measure prior to an attack. </w:t>
       </w:r>
-      <w:bookmarkStart w:id="65" w:name="_Toc389570596"/>
-      <w:bookmarkStart w:id="66" w:name="_Toc389581066"/>
+      <w:bookmarkStart w:id="64" w:name="_Toc389570596"/>
+      <w:bookmarkStart w:id="65" w:name="_Toc389581066"/>
       <w:r>
         <w:t>Please see [STIX</w:t>
       </w:r>
@@ -8685,20 +8782,20 @@
       <w:pPr>
         <w:pStyle w:val="Heading2"/>
       </w:pPr>
-      <w:bookmarkStart w:id="67" w:name="_Ref404938541"/>
-      <w:bookmarkStart w:id="68" w:name="_Toc418259191"/>
-      <w:bookmarkStart w:id="69" w:name="_Ref397770600"/>
-      <w:bookmarkStart w:id="70" w:name="_Ref394437855"/>
-      <w:bookmarkStart w:id="71" w:name="_Toc394489341"/>
-      <w:bookmarkStart w:id="72" w:name="_Ref397947758"/>
-      <w:bookmarkStart w:id="73" w:name="_Ref394575111"/>
+      <w:bookmarkStart w:id="66" w:name="_Ref404938541"/>
+      <w:bookmarkStart w:id="67" w:name="_Toc418259191"/>
+      <w:bookmarkStart w:id="68" w:name="_Ref397770600"/>
+      <w:bookmarkStart w:id="69" w:name="_Ref394437855"/>
+      <w:bookmarkStart w:id="70" w:name="_Toc394489341"/>
+      <w:bookmarkStart w:id="71" w:name="_Ref397947758"/>
+      <w:bookmarkStart w:id="72" w:name="_Ref394575111"/>
+      <w:bookmarkEnd w:id="64"/>
       <w:bookmarkEnd w:id="65"/>
+      <w:r>
+        <w:t>Data Marking Data Model</w:t>
+      </w:r>
       <w:bookmarkEnd w:id="66"/>
-      <w:r>
-        <w:t>Data Marking Data Model</w:t>
-      </w:r>
       <w:bookmarkEnd w:id="67"/>
-      <w:bookmarkEnd w:id="68"/>
     </w:p>
     <w:p>
       <w:pPr>
@@ -8735,20 +8832,20 @@
       <w:pPr>
         <w:pStyle w:val="Heading2"/>
       </w:pPr>
-      <w:bookmarkStart w:id="74" w:name="_Ref404938597"/>
-      <w:bookmarkStart w:id="75" w:name="_Toc418259192"/>
+      <w:bookmarkStart w:id="73" w:name="_Ref404938597"/>
+      <w:bookmarkStart w:id="74" w:name="_Toc418259192"/>
       <w:r>
         <w:t xml:space="preserve">Default </w:t>
       </w:r>
       <w:r>
         <w:t>Extensions</w:t>
       </w:r>
-      <w:bookmarkEnd w:id="69"/>
+      <w:bookmarkEnd w:id="68"/>
+      <w:bookmarkEnd w:id="73"/>
+      <w:r>
+        <w:t xml:space="preserve"> Data Model</w:t>
+      </w:r>
       <w:bookmarkEnd w:id="74"/>
-      <w:r>
-        <w:t xml:space="preserve"> Data Model</w:t>
-      </w:r>
-      <w:bookmarkEnd w:id="75"/>
     </w:p>
     <w:p>
       <w:pPr>
@@ -9029,325 +9126,332 @@
       <w:pPr>
         <w:pStyle w:val="Heading2"/>
       </w:pPr>
-      <w:bookmarkStart w:id="76" w:name="_Ref404938565"/>
-      <w:bookmarkStart w:id="77" w:name="_Toc418259193"/>
+      <w:bookmarkStart w:id="75" w:name="_Ref404938565"/>
+      <w:bookmarkStart w:id="76" w:name="_Toc418259193"/>
       <w:r>
         <w:t>Default Vocabularies</w:t>
       </w:r>
+      <w:bookmarkEnd w:id="75"/>
       <w:bookmarkEnd w:id="76"/>
+    </w:p>
+    <w:p>
+      <w:r>
+        <w:t xml:space="preserve">For some properties captured in STIX, a content creator may choose to constrain the set of possible values by referencing </w:t>
+      </w:r>
+      <w:r>
+        <w:t xml:space="preserve">an externally-defined vocabulary or </w:t>
+      </w:r>
+      <w:r>
+        <w:t>by l</w:t>
+      </w:r>
+      <w:r>
+        <w:t xml:space="preserve">everaging </w:t>
+      </w:r>
+      <w:r>
+        <w:t xml:space="preserve">a default vocabulary class defined within STIX. Alternatively, the content creator may use an arbitrary value without specifying any vocabulary. </w:t>
+      </w:r>
+      <w:r>
+        <w:t>Please see [STIX</w:t>
+      </w:r>
+      <w:r>
+        <w:rPr>
+          <w:vertAlign w:val="subscript"/>
+        </w:rPr>
+        <w:t>VOC</w:t>
+      </w:r>
+      <w:r>
+        <w:t xml:space="preserve">] </w:t>
+      </w:r>
+      <w:r>
+        <w:t xml:space="preserve">for </w:t>
+      </w:r>
+      <w:r>
+        <w:t>more information</w:t>
+      </w:r>
+      <w:r>
+        <w:t xml:space="preserve"> about the default vocabularies defined in STIX</w:t>
+      </w:r>
+      <w:r>
+        <w:t>.</w:t>
+      </w:r>
+    </w:p>
+    <w:p>
+      <w:pPr>
+        <w:pStyle w:val="Heading2"/>
+      </w:pPr>
+      <w:bookmarkStart w:id="77" w:name="_Toc418259194"/>
+      <w:r>
+        <w:lastRenderedPageBreak/>
+        <w:t>Basic Data Types</w:t>
+      </w:r>
       <w:bookmarkEnd w:id="77"/>
     </w:p>
     <w:p>
-      <w:r>
-        <w:t xml:space="preserve">For some properties captured in STIX, a content creator may choose to constrain the set of possible values by referencing </w:t>
-      </w:r>
-      <w:r>
-        <w:t xml:space="preserve">an externally-defined vocabulary or </w:t>
-      </w:r>
-      <w:r>
-        <w:t>by l</w:t>
-      </w:r>
-      <w:r>
-        <w:t xml:space="preserve">everaging </w:t>
-      </w:r>
-      <w:r>
-        <w:t xml:space="preserve">a default vocabulary class defined within STIX. Alternatively, the content creator may use an arbitrary value without specifying any vocabulary. </w:t>
-      </w:r>
-      <w:r>
-        <w:t>Please see [STIX</w:t>
-      </w:r>
-      <w:r>
-        <w:rPr>
-          <w:vertAlign w:val="subscript"/>
-        </w:rPr>
-        <w:t>VOC</w:t>
-      </w:r>
-      <w:r>
-        <w:t xml:space="preserve">] </w:t>
-      </w:r>
-      <w:r>
-        <w:t xml:space="preserve">for </w:t>
-      </w:r>
-      <w:r>
-        <w:t>more information</w:t>
-      </w:r>
-      <w:r>
-        <w:t xml:space="preserve"> about the default vocabularies defined in STIX</w:t>
-      </w:r>
-      <w:r>
-        <w:t>.</w:t>
+      <w:pPr>
+        <w:spacing w:after="240"/>
+      </w:pPr>
+      <w:r>
+        <w:t>The Basic</w:t>
+      </w:r>
+      <w:r>
+        <w:t xml:space="preserve"> </w:t>
+      </w:r>
+      <w:r>
+        <w:t>Data</w:t>
+      </w:r>
+      <w:r>
+        <w:t xml:space="preserve"> </w:t>
+      </w:r>
+      <w:r>
+        <w:t xml:space="preserve">Types data model defines UML data types used in STIX and CybOX.  </w:t>
+      </w:r>
+      <w:r>
+        <w:t xml:space="preserve">As stated in the UML 2.4.1 specification, </w:t>
+      </w:r>
+      <w:r>
+        <w:t xml:space="preserve">UML </w:t>
+      </w:r>
+      <w:r>
+        <w:t>d</w:t>
+      </w:r>
+      <w:r>
+        <w:t xml:space="preserve">ata types </w:t>
+      </w:r>
+      <w:r>
+        <w:t>are similar to U</w:t>
+      </w:r>
+      <w:r>
+        <w:t xml:space="preserve">ML </w:t>
+      </w:r>
+      <w:r>
+        <w:t>c</w:t>
+      </w:r>
+      <w:r>
+        <w:t>lasses</w:t>
+      </w:r>
+      <w:r>
+        <w:t>, but also different</w:t>
+      </w:r>
+      <w:r>
+        <w:t>:</w:t>
       </w:r>
     </w:p>
     <w:p>
       <w:pPr>
-        <w:pStyle w:val="Heading2"/>
-      </w:pPr>
-      <w:bookmarkStart w:id="78" w:name="_Toc418259194"/>
-      <w:r>
-        <w:lastRenderedPageBreak/>
-        <w:t>Basic Data Types</w:t>
-      </w:r>
-      <w:bookmarkEnd w:id="78"/>
+        <w:spacing w:after="240"/>
+        <w:ind w:left="720" w:right="1260"/>
+      </w:pPr>
+      <w:r>
+        <w:t>“</w:t>
+      </w:r>
+      <w:r>
+        <w:t>A data type is a special kind of classifier, similar to a class. It differs from a class in that instances of a data type are identified only by their value. All copies of an instance of a data type and any instances of that data type with the same value are considered to be equal instances. Instances of a data type that have attributes (i.e., is a structured data type) are considered to be equal if the structure is the same and the values of the corresponding attributes are equal. If a data type has attributes, then instances of that data type will contain attribute values matching the attributes</w:t>
+      </w:r>
+      <w:r>
+        <w:t>.”</w:t>
+      </w:r>
     </w:p>
     <w:p>
       <w:pPr>
         <w:spacing w:after="240"/>
       </w:pPr>
       <w:r>
-        <w:t>The Basic</w:t>
+        <w:t xml:space="preserve">Although </w:t>
+      </w:r>
+      <w:r>
+        <w:t xml:space="preserve">four </w:t>
+      </w:r>
+      <w:r>
+        <w:t xml:space="preserve">of the requisite </w:t>
+      </w:r>
+      <w:r>
+        <w:t>primitive</w:t>
       </w:r>
       <w:r>
         <w:t xml:space="preserve"> </w:t>
       </w:r>
       <w:r>
-        <w:t>Data</w:t>
+        <w:t>data types (</w:t>
+      </w:r>
+      <w:r>
+        <w:rPr>
+          <w:rFonts w:ascii="Courier New" w:hAnsi="Courier New" w:cs="Courier New"/>
+        </w:rPr>
+        <w:t>Boolean</w:t>
+      </w:r>
+      <w:r>
+        <w:t xml:space="preserve">, </w:t>
+      </w:r>
+      <w:r>
+        <w:rPr>
+          <w:rFonts w:ascii="Courier New" w:hAnsi="Courier New" w:cs="Courier New"/>
+        </w:rPr>
+        <w:t>Integer</w:t>
+      </w:r>
+      <w:r>
+        <w:rPr>
+          <w:rFonts w:cs="Courier New"/>
+        </w:rPr>
+        <w:t xml:space="preserve">, </w:t>
+      </w:r>
+      <w:r>
+        <w:rPr>
+          <w:rFonts w:ascii="Courier New" w:hAnsi="Courier New" w:cs="Courier New"/>
+        </w:rPr>
+        <w:t>String</w:t>
+      </w:r>
+      <w:r>
+        <w:rPr>
+          <w:rFonts w:cs="Courier New"/>
+        </w:rPr>
+        <w:t xml:space="preserve">, </w:t>
+      </w:r>
+      <w:proofErr w:type="spellStart"/>
+      <w:r>
+        <w:rPr>
+          <w:rFonts w:ascii="Courier New" w:hAnsi="Courier New" w:cs="Courier New"/>
+        </w:rPr>
+        <w:t>UnlimitedNatural</w:t>
+      </w:r>
+      <w:proofErr w:type="spellEnd"/>
+      <w:r>
+        <w:t>)</w:t>
       </w:r>
       <w:r>
         <w:t xml:space="preserve"> </w:t>
       </w:r>
       <w:r>
-        <w:t xml:space="preserve">Types data model defines UML data types used in STIX and CybOX.  </w:t>
-      </w:r>
-      <w:r>
-        <w:t xml:space="preserve">As stated in the UML 2.4.1 specification, </w:t>
-      </w:r>
-      <w:r>
-        <w:t xml:space="preserve">UML </w:t>
-      </w:r>
-      <w:r>
-        <w:t>d</w:t>
-      </w:r>
-      <w:r>
-        <w:t xml:space="preserve">ata types </w:t>
-      </w:r>
-      <w:r>
-        <w:t>are similar to U</w:t>
-      </w:r>
-      <w:r>
-        <w:t xml:space="preserve">ML </w:t>
-      </w:r>
-      <w:r>
-        <w:t>c</w:t>
-      </w:r>
-      <w:r>
-        <w:t>lasses</w:t>
-      </w:r>
-      <w:r>
-        <w:t>, but also different</w:t>
-      </w:r>
-      <w:r>
-        <w:t>:</w:t>
+        <w:t xml:space="preserve">are defined </w:t>
+      </w:r>
+      <w:r>
+        <w:t>in UML</w:t>
+      </w:r>
+      <w:r>
+        <w:t xml:space="preserve">, </w:t>
+      </w:r>
+      <w:r>
+        <w:t xml:space="preserve">the need for a broader set in STIX drove the decision </w:t>
+      </w:r>
+      <w:r>
+        <w:t xml:space="preserve">to define </w:t>
+      </w:r>
+      <w:r>
+        <w:t>a complete set</w:t>
+      </w:r>
+      <w:r>
+        <w:t xml:space="preserve"> of basic data types in a separate</w:t>
+      </w:r>
+      <w:r>
+        <w:t>, stand-alone</w:t>
+      </w:r>
+      <w:r>
+        <w:t xml:space="preserve"> UML package</w:t>
+      </w:r>
+      <w:r>
+        <w:t xml:space="preserve"> (the Basic Data Types data model)</w:t>
+      </w:r>
+      <w:r>
+        <w:t>.</w:t>
+      </w:r>
+      <w:r>
+        <w:t xml:space="preserve"> We explicitly define the data types in the Basic Data Types data model in Sections </w:t>
+      </w:r>
+      <w:r>
+        <w:fldChar w:fldCharType="begin"/>
+      </w:r>
+      <w:r>
+        <w:instrText xml:space="preserve"> REF _Ref417204726 \r \h </w:instrText>
+      </w:r>
+      <w:r>
+        <w:fldChar w:fldCharType="separate"/>
+      </w:r>
+      <w:r>
+        <w:t>2.7.1</w:t>
+      </w:r>
+      <w:r>
+        <w:fldChar w:fldCharType="end"/>
+      </w:r>
+      <w:r>
+        <w:t xml:space="preserve"> and </w:t>
+      </w:r>
+      <w:r>
+        <w:fldChar w:fldCharType="begin"/>
+      </w:r>
+      <w:r>
+        <w:instrText xml:space="preserve"> REF _Ref417204737 \r \h </w:instrText>
+      </w:r>
+      <w:r>
+        <w:fldChar w:fldCharType="separate"/>
+      </w:r>
+      <w:r>
+        <w:t>2.7.2</w:t>
+      </w:r>
+      <w:r>
+        <w:fldChar w:fldCharType="end"/>
+      </w:r>
+      <w:r>
+        <w:t>.</w:t>
       </w:r>
     </w:p>
     <w:p>
       <w:pPr>
-        <w:spacing w:after="240"/>
-        <w:ind w:left="720" w:right="1260"/>
-      </w:pPr>
-      <w:r>
-        <w:t>“</w:t>
-      </w:r>
-      <w:r>
-        <w:t>A data type is a special kind of classifier, similar to a class. It differs from a class in that instances of a data type are identified only by their value. All copies of an instance of a data type and any instances of that data type with the same value are considered to be equal instances. Instances of a data type that have attributes (i.e., is a structured data type) are considered to be equal if the structure is the same and the values of the corresponding attributes are equal. If a data type has attributes, then instances of that data type will contain attribute values matching the attributes</w:t>
-      </w:r>
-      <w:r>
-        <w:t>.”</w:t>
-      </w:r>
+        <w:pStyle w:val="Heading3"/>
+      </w:pPr>
+      <w:bookmarkStart w:id="78" w:name="_Ref417204726"/>
+      <w:bookmarkStart w:id="79" w:name="_Toc418259195"/>
+      <w:r>
+        <w:t>Common Basic Data Types</w:t>
+      </w:r>
+      <w:bookmarkEnd w:id="78"/>
+      <w:bookmarkEnd w:id="79"/>
     </w:p>
     <w:p>
       <w:pPr>
         <w:spacing w:after="240"/>
       </w:pPr>
       <w:r>
-        <w:t xml:space="preserve">Although </w:t>
-      </w:r>
-      <w:r>
-        <w:t xml:space="preserve">four </w:t>
-      </w:r>
-      <w:r>
-        <w:t xml:space="preserve">of the requisite </w:t>
-      </w:r>
-      <w:r>
-        <w:t>primitive</w:t>
+        <w:t xml:space="preserve">Common data types, such as </w:t>
+      </w:r>
+      <w:r>
+        <w:rPr>
+          <w:rFonts w:cs="Courier New"/>
+        </w:rPr>
+        <w:t>string</w:t>
+      </w:r>
+      <w:r>
+        <w:t xml:space="preserve"> and </w:t>
+      </w:r>
+      <w:r>
+        <w:rPr>
+          <w:rFonts w:cs="Courier New"/>
+        </w:rPr>
+        <w:t>integer</w:t>
+      </w:r>
+      <w:r>
+        <w:rPr>
+          <w:rFonts w:cs="Courier New"/>
+        </w:rPr>
+        <w:t>,</w:t>
       </w:r>
       <w:r>
         <w:t xml:space="preserve"> </w:t>
       </w:r>
       <w:r>
-        <w:t>data types (</w:t>
-      </w:r>
-      <w:r>
-        <w:rPr>
-          <w:rFonts w:ascii="Courier New" w:hAnsi="Courier New" w:cs="Courier New"/>
-        </w:rPr>
-        <w:t>Boolean</w:t>
-      </w:r>
-      <w:r>
-        <w:t xml:space="preserve">, </w:t>
-      </w:r>
-      <w:r>
-        <w:rPr>
-          <w:rFonts w:ascii="Courier New" w:hAnsi="Courier New" w:cs="Courier New"/>
-        </w:rPr>
-        <w:t>Integer</w:t>
-      </w:r>
-      <w:r>
-        <w:rPr>
-          <w:rFonts w:cs="Courier New"/>
-        </w:rPr>
-        <w:t xml:space="preserve">, </w:t>
-      </w:r>
-      <w:r>
-        <w:rPr>
-          <w:rFonts w:ascii="Courier New" w:hAnsi="Courier New" w:cs="Courier New"/>
-        </w:rPr>
-        <w:t>String</w:t>
-      </w:r>
-      <w:r>
-        <w:rPr>
-          <w:rFonts w:cs="Courier New"/>
-        </w:rPr>
-        <w:t xml:space="preserve">, </w:t>
-      </w:r>
-      <w:r>
-        <w:rPr>
-          <w:rFonts w:ascii="Courier New" w:hAnsi="Courier New" w:cs="Courier New"/>
-        </w:rPr>
-        <w:t>UnlimitedNatural</w:t>
-      </w:r>
-      <w:r>
-        <w:t>)</w:t>
+        <w:t>are</w:t>
+      </w:r>
+      <w:r>
+        <w:t xml:space="preserve"> defined in the Basic</w:t>
       </w:r>
       <w:r>
         <w:t xml:space="preserve"> </w:t>
       </w:r>
-      <w:r>
-        <w:t xml:space="preserve">are defined </w:t>
-      </w:r>
-      <w:r>
-        <w:t>in UML</w:t>
-      </w:r>
-      <w:r>
-        <w:t xml:space="preserve">, </w:t>
-      </w:r>
-      <w:r>
-        <w:t xml:space="preserve">the need for a broader set in STIX drove the decision </w:t>
-      </w:r>
-      <w:r>
-        <w:t xml:space="preserve">to define </w:t>
-      </w:r>
-      <w:r>
-        <w:t>a complete set</w:t>
-      </w:r>
-      <w:r>
-        <w:t xml:space="preserve"> of basic data types in a separate</w:t>
-      </w:r>
-      <w:r>
-        <w:t>, stand-alone</w:t>
-      </w:r>
-      <w:r>
-        <w:t xml:space="preserve"> UML package</w:t>
-      </w:r>
-      <w:r>
-        <w:t xml:space="preserve"> (the Basic Data Types data model)</w:t>
-      </w:r>
-      <w:r>
-        <w:t>.</w:t>
-      </w:r>
-      <w:r>
-        <w:t xml:space="preserve"> We explicitly define the data types in the Basic Data Types data model in Sections </w:t>
-      </w:r>
-      <w:r>
-        <w:fldChar w:fldCharType="begin"/>
-      </w:r>
-      <w:r>
-        <w:instrText xml:space="preserve"> REF _Ref417204726 \r \h </w:instrText>
-      </w:r>
-      <w:r>
-        <w:fldChar w:fldCharType="separate"/>
-      </w:r>
-      <w:r>
-        <w:t>2.7.1</w:t>
-      </w:r>
-      <w:r>
-        <w:fldChar w:fldCharType="end"/>
-      </w:r>
-      <w:r>
-        <w:t xml:space="preserve"> and </w:t>
-      </w:r>
-      <w:r>
-        <w:fldChar w:fldCharType="begin"/>
-      </w:r>
-      <w:r>
-        <w:instrText xml:space="preserve"> REF _Ref417204737 \r \h </w:instrText>
-      </w:r>
-      <w:r>
-        <w:fldChar w:fldCharType="separate"/>
-      </w:r>
-      <w:r>
-        <w:t>2.7.2</w:t>
-      </w:r>
-      <w:r>
-        <w:fldChar w:fldCharType="end"/>
-      </w:r>
-      <w:r>
-        <w:t>.</w:t>
-      </w:r>
-    </w:p>
-    <w:p>
-      <w:pPr>
-        <w:pStyle w:val="Heading3"/>
-      </w:pPr>
-      <w:bookmarkStart w:id="79" w:name="_Ref417204726"/>
-      <w:bookmarkStart w:id="80" w:name="_Toc418259195"/>
-      <w:r>
-        <w:t>Common Basic Data Types</w:t>
-      </w:r>
-      <w:bookmarkEnd w:id="79"/>
-      <w:bookmarkEnd w:id="80"/>
-    </w:p>
-    <w:p>
-      <w:pPr>
-        <w:spacing w:after="240"/>
-      </w:pPr>
-      <w:r>
-        <w:t xml:space="preserve">Common data types, such as </w:t>
-      </w:r>
-      <w:r>
-        <w:rPr>
-          <w:rFonts w:cs="Courier New"/>
-        </w:rPr>
-        <w:t>string</w:t>
-      </w:r>
-      <w:r>
-        <w:t xml:space="preserve"> and </w:t>
-      </w:r>
-      <w:r>
-        <w:rPr>
-          <w:rFonts w:cs="Courier New"/>
-        </w:rPr>
-        <w:t>integer</w:t>
-      </w:r>
-      <w:r>
-        <w:rPr>
-          <w:rFonts w:cs="Courier New"/>
-        </w:rPr>
-        <w:t>,</w:t>
-      </w:r>
-      <w:r>
-        <w:t xml:space="preserve"> </w:t>
-      </w:r>
-      <w:r>
-        <w:t>are</w:t>
-      </w:r>
-      <w:r>
-        <w:t xml:space="preserve"> defined in the Basic</w:t>
-      </w:r>
-      <w:r>
-        <w:t xml:space="preserve"> </w:t>
-      </w:r>
-      <w:r>
-        <w:t>DataTypes data model</w:t>
+      <w:proofErr w:type="spellStart"/>
+      <w:r>
+        <w:t>DataTypes</w:t>
+      </w:r>
+      <w:proofErr w:type="spellEnd"/>
+      <w:r>
+        <w:t xml:space="preserve"> data model</w:t>
       </w:r>
       <w:r>
         <w:t xml:space="preserve"> and </w:t>
@@ -9408,7 +9512,7 @@
           <w:sz w:val="24"/>
         </w:rPr>
       </w:pPr>
-      <w:bookmarkStart w:id="81" w:name="_Ref417202734"/>
+      <w:bookmarkStart w:id="80" w:name="_Ref417202734"/>
       <w:r>
         <w:rPr>
           <w:color w:val="auto"/>
@@ -9495,7 +9599,7 @@
         </w:rPr>
         <w:fldChar w:fldCharType="end"/>
       </w:r>
-      <w:bookmarkEnd w:id="81"/>
+      <w:bookmarkEnd w:id="80"/>
       <w:r>
         <w:rPr>
           <w:color w:val="auto"/>
@@ -9592,12 +9696,14 @@
                 <w:rFonts w:ascii="Courier New" w:hAnsi="Courier New" w:cs="Courier New"/>
               </w:rPr>
             </w:pPr>
+            <w:proofErr w:type="spellStart"/>
             <w:r>
               <w:rPr>
                 <w:rFonts w:ascii="Courier New" w:hAnsi="Courier New" w:cs="Courier New"/>
               </w:rPr>
               <w:t>BasicString</w:t>
             </w:r>
+            <w:proofErr w:type="spellEnd"/>
           </w:p>
         </w:tc>
         <w:tc>
@@ -9609,12 +9715,14 @@
             <w:r>
               <w:t xml:space="preserve">The </w:t>
             </w:r>
+            <w:proofErr w:type="spellStart"/>
             <w:r>
               <w:rPr>
                 <w:rFonts w:ascii="Courier New" w:hAnsi="Courier New" w:cs="Courier New"/>
               </w:rPr>
               <w:t>BasicString</w:t>
             </w:r>
+            <w:proofErr w:type="spellEnd"/>
             <w:r>
               <w:t xml:space="preserve"> data type is a sequence of characters.  Currently, characters are defined using the UTF-8 character encoding.  The number of characters allowed is</w:t>
             </w:r>
@@ -9727,7 +9835,15 @@
               <w:t xml:space="preserve"> data type is a</w:t>
             </w:r>
             <w:r>
-              <w:t xml:space="preserve"> sequence of decimal digits, with perhaps an interveaning decimal point, “.”.  The number of digits on either side of the decimal point is</w:t>
+              <w:t xml:space="preserve"> sequence of decimal digits, with perhaps an </w:t>
+            </w:r>
+            <w:proofErr w:type="spellStart"/>
+            <w:r>
+              <w:t>interveaning</w:t>
+            </w:r>
+            <w:proofErr w:type="spellEnd"/>
+            <w:r>
+              <w:t xml:space="preserve"> decimal point, “.”.  The number of digits on either side of the decimal point is</w:t>
             </w:r>
             <w:r>
               <w:t xml:space="preserve"> finite, but</w:t>
@@ -9793,6 +9909,7 @@
             <w:vAlign w:val="center"/>
           </w:tcPr>
           <w:p>
+            <w:proofErr w:type="spellStart"/>
             <w:r>
               <w:rPr>
                 <w:rFonts w:ascii="Courier New" w:hAnsi="Courier New" w:cs="Courier New"/>
@@ -9800,6 +9917,7 @@
               <w:lastRenderedPageBreak/>
               <w:t>NonNegativeInteger</w:t>
             </w:r>
+            <w:proofErr w:type="spellEnd"/>
           </w:p>
         </w:tc>
         <w:tc>
@@ -9811,12 +9929,14 @@
             <w:r>
               <w:t xml:space="preserve">The </w:t>
             </w:r>
+            <w:proofErr w:type="spellStart"/>
             <w:r>
               <w:rPr>
                 <w:rFonts w:ascii="Courier New" w:hAnsi="Courier New" w:cs="Courier New"/>
               </w:rPr>
               <w:t>NonNegativeInteger</w:t>
             </w:r>
+            <w:proofErr w:type="spellEnd"/>
             <w:r>
               <w:t xml:space="preserve"> data type is a</w:t>
             </w:r>
@@ -9833,12 +9953,14 @@
             <w:vAlign w:val="center"/>
           </w:tcPr>
           <w:p>
+            <w:proofErr w:type="spellStart"/>
             <w:r>
               <w:rPr>
                 <w:rFonts w:ascii="Courier New" w:hAnsi="Courier New" w:cs="Courier New"/>
               </w:rPr>
               <w:t>PositiveInteger</w:t>
             </w:r>
+            <w:proofErr w:type="spellEnd"/>
           </w:p>
         </w:tc>
         <w:tc>
@@ -9850,17 +9972,27 @@
             <w:r>
               <w:t xml:space="preserve">The </w:t>
             </w:r>
+            <w:proofErr w:type="spellStart"/>
             <w:r>
               <w:rPr>
                 <w:rFonts w:ascii="Courier New" w:hAnsi="Courier New" w:cs="Courier New"/>
               </w:rPr>
               <w:t>PositiveInteger</w:t>
             </w:r>
+            <w:proofErr w:type="spellEnd"/>
             <w:r>
               <w:t xml:space="preserve"> data type is a</w:t>
             </w:r>
             <w:r>
-              <w:t xml:space="preserve"> restriction on the NonNegativeInteger data type that disallows zero (0).</w:t>
+              <w:t xml:space="preserve"> restriction on the </w:t>
+            </w:r>
+            <w:proofErr w:type="spellStart"/>
+            <w:r>
+              <w:t>NonNegativeInteger</w:t>
+            </w:r>
+            <w:proofErr w:type="spellEnd"/>
+            <w:r>
+              <w:t xml:space="preserve"> data type that disallows zero (0).</w:t>
             </w:r>
           </w:p>
         </w:tc>
@@ -9870,8 +10002,8 @@
       <w:pPr>
         <w:pStyle w:val="Heading3"/>
       </w:pPr>
-      <w:bookmarkStart w:id="82" w:name="_Ref417204737"/>
-      <w:bookmarkStart w:id="83" w:name="_Toc418259196"/>
+      <w:bookmarkStart w:id="81" w:name="_Ref417204737"/>
+      <w:bookmarkStart w:id="82" w:name="_Toc418259196"/>
       <w:r>
         <w:t>Specialization</w:t>
       </w:r>
@@ -9884,11 +10016,16 @@
       <w:r>
         <w:t xml:space="preserve">the </w:t>
       </w:r>
-      <w:r>
-        <w:t>BasicString Data Type</w:t>
-      </w:r>
+      <w:proofErr w:type="spellStart"/>
+      <w:r>
+        <w:t>BasicString</w:t>
+      </w:r>
+      <w:proofErr w:type="spellEnd"/>
+      <w:r>
+        <w:t xml:space="preserve"> Data Type</w:t>
+      </w:r>
+      <w:bookmarkEnd w:id="81"/>
       <w:bookmarkEnd w:id="82"/>
-      <w:bookmarkEnd w:id="83"/>
       <w:r>
         <w:t xml:space="preserve"> </w:t>
       </w:r>
@@ -9940,7 +10077,15 @@
         <w:t xml:space="preserve"> </w:t>
       </w:r>
       <w:r>
-        <w:t xml:space="preserve">correspond to strings that have sematics associated with them.  Because of this, they usually are restricted to a certain pattern, defined via a regular expression, and/or </w:t>
+        <w:t xml:space="preserve">correspond to strings that have </w:t>
+      </w:r>
+      <w:proofErr w:type="spellStart"/>
+      <w:r>
+        <w:t>sematics</w:t>
+      </w:r>
+      <w:proofErr w:type="spellEnd"/>
+      <w:r>
+        <w:t xml:space="preserve"> associated with them.  Because of this, they usually are restricted to a certain pattern, defined via a regular expression, and/or </w:t>
       </w:r>
       <w:r>
         <w:t xml:space="preserve">more formally </w:t>
@@ -9965,7 +10110,7 @@
           <w:sz w:val="24"/>
         </w:rPr>
       </w:pPr>
-      <w:bookmarkStart w:id="84" w:name="_Ref417204313"/>
+      <w:bookmarkStart w:id="83" w:name="_Ref417204313"/>
       <w:r>
         <w:rPr>
           <w:color w:val="auto"/>
@@ -10052,7 +10197,7 @@
         </w:rPr>
         <w:fldChar w:fldCharType="end"/>
       </w:r>
-      <w:bookmarkEnd w:id="84"/>
+      <w:bookmarkEnd w:id="83"/>
       <w:r>
         <w:rPr>
           <w:color w:val="auto"/>
@@ -10068,6 +10213,7 @@
         </w:rPr>
         <w:t xml:space="preserve">Specializations of the </w:t>
       </w:r>
+      <w:proofErr w:type="spellStart"/>
       <w:r>
         <w:rPr>
           <w:rFonts w:ascii="Courier New" w:hAnsi="Courier New" w:cs="Courier New"/>
@@ -10077,6 +10223,7 @@
         </w:rPr>
         <w:t>BasicString</w:t>
       </w:r>
+      <w:proofErr w:type="spellEnd"/>
       <w:r>
         <w:rPr>
           <w:b w:val="0"/>
@@ -10185,12 +10332,14 @@
             <w:r>
               <w:t xml:space="preserve"> restriction on the </w:t>
             </w:r>
+            <w:proofErr w:type="spellStart"/>
             <w:r>
               <w:rPr>
                 <w:rFonts w:ascii="Courier New" w:hAnsi="Courier New" w:cs="Courier New"/>
               </w:rPr>
               <w:t>BasicString</w:t>
             </w:r>
+            <w:proofErr w:type="spellEnd"/>
             <w:r>
               <w:t xml:space="preserve"> data type, such that it adheres to the regular expression “CAPEC-\d+”.  The </w:t>
             </w:r>
@@ -10273,12 +10422,14 @@
             <w:r>
               <w:t xml:space="preserve"> restriction on the </w:t>
             </w:r>
+            <w:proofErr w:type="spellStart"/>
             <w:r>
               <w:rPr>
                 <w:rFonts w:ascii="Courier New" w:hAnsi="Courier New" w:cs="Courier New"/>
               </w:rPr>
               <w:t>BasicString</w:t>
             </w:r>
+            <w:proofErr w:type="spellEnd"/>
             <w:r>
               <w:t xml:space="preserve"> data type</w:t>
             </w:r>
@@ -10358,12 +10509,14 @@
             <w:r>
               <w:t xml:space="preserve"> restriction on the </w:t>
             </w:r>
+            <w:proofErr w:type="spellStart"/>
             <w:r>
               <w:rPr>
                 <w:rFonts w:ascii="Courier New" w:hAnsi="Courier New" w:cs="Courier New"/>
               </w:rPr>
               <w:t>BasicString</w:t>
             </w:r>
+            <w:proofErr w:type="spellEnd"/>
             <w:r>
               <w:t xml:space="preserve"> data type such that it adheres to the regular expression “CVE-\d\d\d\d+\d+”.  The </w:t>
             </w:r>
@@ -10437,12 +10590,14 @@
             <w:r>
               <w:t xml:space="preserve"> restriction on the </w:t>
             </w:r>
+            <w:proofErr w:type="spellStart"/>
             <w:r>
               <w:rPr>
                 <w:rFonts w:ascii="Courier New" w:hAnsi="Courier New" w:cs="Courier New"/>
               </w:rPr>
               <w:t>BasicString</w:t>
             </w:r>
+            <w:proofErr w:type="spellEnd"/>
             <w:r>
               <w:t xml:space="preserve"> data type such that it adheres to the regular expression “CWE-\d+”.  The </w:t>
             </w:r>
@@ -10490,12 +10645,14 @@
                 <w:rFonts w:ascii="Courier New" w:hAnsi="Courier New" w:cs="Courier New"/>
               </w:rPr>
             </w:pPr>
+            <w:proofErr w:type="spellStart"/>
             <w:r>
               <w:rPr>
                 <w:rFonts w:ascii="Courier New" w:hAnsi="Courier New" w:cs="Courier New"/>
               </w:rPr>
               <w:t>DateTime</w:t>
             </w:r>
+            <w:proofErr w:type="spellEnd"/>
           </w:p>
         </w:tc>
         <w:tc>
@@ -10507,24 +10664,28 @@
             <w:r>
               <w:t xml:space="preserve">The </w:t>
             </w:r>
+            <w:proofErr w:type="spellStart"/>
             <w:r>
               <w:rPr>
                 <w:rFonts w:ascii="Courier New" w:hAnsi="Courier New" w:cs="Courier New"/>
               </w:rPr>
               <w:t>DateTime</w:t>
             </w:r>
+            <w:proofErr w:type="spellEnd"/>
             <w:r>
               <w:t xml:space="preserve"> data type is a</w:t>
             </w:r>
             <w:r>
               <w:t xml:space="preserve"> restriction on the </w:t>
             </w:r>
+            <w:proofErr w:type="spellStart"/>
             <w:r>
               <w:rPr>
                 <w:rFonts w:ascii="Courier New" w:hAnsi="Courier New" w:cs="Courier New"/>
               </w:rPr>
               <w:t>BasicString</w:t>
             </w:r>
+            <w:proofErr w:type="spellEnd"/>
             <w:r>
               <w:t xml:space="preserve"> data type</w:t>
             </w:r>
@@ -10546,12 +10707,14 @@
                 <w:rFonts w:ascii="Courier New" w:hAnsi="Courier New" w:cs="Courier New"/>
               </w:rPr>
             </w:pPr>
+            <w:proofErr w:type="spellStart"/>
             <w:r>
               <w:rPr>
                 <w:rFonts w:ascii="Courier New" w:hAnsi="Courier New" w:cs="Courier New"/>
               </w:rPr>
               <w:t>HexBinary</w:t>
             </w:r>
+            <w:proofErr w:type="spellEnd"/>
           </w:p>
         </w:tc>
         <w:tc>
@@ -10563,24 +10726,28 @@
             <w:r>
               <w:t xml:space="preserve">The </w:t>
             </w:r>
+            <w:proofErr w:type="spellStart"/>
             <w:r>
               <w:rPr>
                 <w:rFonts w:ascii="Courier New" w:hAnsi="Courier New" w:cs="Courier New"/>
               </w:rPr>
               <w:t>HexBinary</w:t>
             </w:r>
+            <w:proofErr w:type="spellEnd"/>
             <w:r>
               <w:t xml:space="preserve"> data type is a</w:t>
             </w:r>
             <w:r>
               <w:t xml:space="preserve"> restriction on the </w:t>
             </w:r>
+            <w:proofErr w:type="spellStart"/>
             <w:r>
               <w:rPr>
                 <w:rFonts w:ascii="Courier New" w:hAnsi="Courier New" w:cs="Courier New"/>
               </w:rPr>
               <w:t>BasicString</w:t>
             </w:r>
+            <w:proofErr w:type="spellEnd"/>
             <w:r>
               <w:t xml:space="preserve"> data type such that it adheres to the regular expression [0-9A-Fa-f]*. The number of characters allowed is</w:t>
             </w:r>
@@ -10617,6 +10784,7 @@
                 <w:rFonts w:ascii="Courier New" w:hAnsi="Courier New" w:cs="Courier New"/>
               </w:rPr>
             </w:pPr>
+            <w:proofErr w:type="spellStart"/>
             <w:r>
               <w:rPr>
                 <w:rFonts w:ascii="Courier New" w:hAnsi="Courier New" w:cs="Courier New"/>
@@ -10624,6 +10792,7 @@
               <w:lastRenderedPageBreak/>
               <w:t>LanguageCode</w:t>
             </w:r>
+            <w:proofErr w:type="spellEnd"/>
           </w:p>
         </w:tc>
         <w:tc>
@@ -10635,24 +10804,28 @@
             <w:r>
               <w:t xml:space="preserve">The </w:t>
             </w:r>
+            <w:proofErr w:type="spellStart"/>
             <w:r>
               <w:rPr>
                 <w:rFonts w:ascii="Courier New" w:hAnsi="Courier New" w:cs="Courier New"/>
               </w:rPr>
               <w:t>LanguageCode</w:t>
             </w:r>
+            <w:proofErr w:type="spellEnd"/>
             <w:r>
               <w:t xml:space="preserve"> data type is a</w:t>
             </w:r>
             <w:r>
               <w:t xml:space="preserve"> restriction on the </w:t>
             </w:r>
+            <w:proofErr w:type="spellStart"/>
             <w:r>
               <w:rPr>
                 <w:rFonts w:ascii="Courier New" w:hAnsi="Courier New" w:cs="Courier New"/>
               </w:rPr>
               <w:t>BasicString</w:t>
             </w:r>
+            <w:proofErr w:type="spellEnd"/>
             <w:r>
               <w:t xml:space="preserve"> data type, such that it adheres to the standard defined </w:t>
             </w:r>
@@ -10685,12 +10858,14 @@
                 <w:rFonts w:ascii="Courier New" w:hAnsi="Courier New" w:cs="Courier New"/>
               </w:rPr>
             </w:pPr>
+            <w:proofErr w:type="spellStart"/>
             <w:r>
               <w:rPr>
                 <w:rFonts w:ascii="Courier New" w:hAnsi="Courier New" w:cs="Courier New"/>
               </w:rPr>
               <w:t>QualifiedName</w:t>
             </w:r>
+            <w:proofErr w:type="spellEnd"/>
           </w:p>
         </w:tc>
         <w:tc>
@@ -10702,21 +10877,25 @@
             <w:r>
               <w:t xml:space="preserve">The </w:t>
             </w:r>
+            <w:proofErr w:type="spellStart"/>
             <w:r>
               <w:rPr>
                 <w:rFonts w:ascii="Courier New" w:hAnsi="Courier New" w:cs="Courier New"/>
               </w:rPr>
               <w:t>QualifiedName</w:t>
             </w:r>
+            <w:proofErr w:type="spellEnd"/>
             <w:r>
               <w:t xml:space="preserve"> data type is a restriction on the </w:t>
             </w:r>
+            <w:proofErr w:type="spellStart"/>
             <w:r>
               <w:rPr>
                 <w:rFonts w:ascii="Courier New" w:hAnsi="Courier New" w:cs="Courier New"/>
               </w:rPr>
               <w:t>BasicString</w:t>
             </w:r>
+            <w:proofErr w:type="spellEnd"/>
             <w:r>
               <w:t xml:space="preserve"> data type such that it adheres to the</w:t>
             </w:r>
@@ -10752,6 +10931,7 @@
                 <w:rFonts w:ascii="Courier New" w:hAnsi="Courier New" w:cs="Courier New"/>
               </w:rPr>
             </w:pPr>
+            <w:proofErr w:type="spellStart"/>
             <w:r>
               <w:rPr>
                 <w:rFonts w:ascii="Courier New" w:hAnsi="Courier New" w:cs="Courier New"/>
@@ -10764,6 +10944,7 @@
               </w:rPr>
               <w:t>String</w:t>
             </w:r>
+            <w:proofErr w:type="spellEnd"/>
           </w:p>
         </w:tc>
         <w:tc>
@@ -10775,6 +10956,7 @@
             <w:r>
               <w:t xml:space="preserve">The </w:t>
             </w:r>
+            <w:proofErr w:type="spellStart"/>
             <w:r>
               <w:rPr>
                 <w:rFonts w:ascii="Courier New" w:hAnsi="Courier New" w:cs="Courier New"/>
@@ -10787,18 +10969,21 @@
               </w:rPr>
               <w:t>String</w:t>
             </w:r>
+            <w:proofErr w:type="spellEnd"/>
             <w:r>
               <w:t xml:space="preserve"> </w:t>
             </w:r>
             <w:r>
               <w:t xml:space="preserve">data type is a restriction on the </w:t>
             </w:r>
+            <w:proofErr w:type="spellStart"/>
             <w:r>
               <w:rPr>
                 <w:rFonts w:ascii="Courier New" w:hAnsi="Courier New" w:cs="Courier New"/>
               </w:rPr>
               <w:t>BasicString</w:t>
             </w:r>
+            <w:proofErr w:type="spellEnd"/>
             <w:r>
               <w:t xml:space="preserve"> data type such that it does not include any double quote characters.</w:t>
             </w:r>
@@ -10849,12 +11034,14 @@
             <w:r>
               <w:t xml:space="preserve"> restriction on the </w:t>
             </w:r>
+            <w:proofErr w:type="spellStart"/>
             <w:r>
               <w:rPr>
                 <w:rFonts w:ascii="Courier New" w:hAnsi="Courier New" w:cs="Courier New"/>
               </w:rPr>
               <w:t>BasicString</w:t>
             </w:r>
+            <w:proofErr w:type="spellEnd"/>
             <w:r>
               <w:t xml:space="preserve"> data type such that it adheres to the standard defined at </w:t>
             </w:r>
@@ -10909,141 +11096,154 @@
       <w:pPr>
         <w:pStyle w:val="Heading1"/>
       </w:pPr>
-      <w:bookmarkStart w:id="85" w:name="_Toc418259197"/>
+      <w:bookmarkStart w:id="84" w:name="_Toc418259197"/>
       <w:r>
         <w:lastRenderedPageBreak/>
         <w:t>Data Model Conventions</w:t>
       </w:r>
+      <w:bookmarkEnd w:id="69"/>
       <w:bookmarkEnd w:id="70"/>
       <w:bookmarkEnd w:id="71"/>
-      <w:bookmarkEnd w:id="72"/>
+      <w:bookmarkEnd w:id="84"/>
+    </w:p>
+    <w:p>
+      <w:r>
+        <w:t xml:space="preserve">The following </w:t>
+      </w:r>
+      <w:r>
+        <w:t xml:space="preserve">general information and </w:t>
+      </w:r>
+      <w:r>
+        <w:t xml:space="preserve">conventions are used </w:t>
+      </w:r>
+      <w:r>
+        <w:t>to define</w:t>
+      </w:r>
+      <w:r>
+        <w:t xml:space="preserve"> </w:t>
+      </w:r>
+      <w:r>
+        <w:t>the</w:t>
+      </w:r>
+      <w:r>
+        <w:t xml:space="preserve"> </w:t>
+      </w:r>
+      <w:r>
+        <w:t>individual</w:t>
+      </w:r>
+      <w:r>
+        <w:t xml:space="preserve"> </w:t>
+      </w:r>
+      <w:r>
+        <w:t>data model</w:t>
+      </w:r>
+      <w:r>
+        <w:t>s in</w:t>
+      </w:r>
+      <w:r>
+        <w:t xml:space="preserve"> </w:t>
+      </w:r>
+      <w:r>
+        <w:t>UML.</w:t>
+      </w:r>
+      <w:r>
+        <w:t xml:space="preserve"> It should be noted</w:t>
+      </w:r>
+      <w:r>
+        <w:t xml:space="preserve"> that the STIX data models </w:t>
+      </w:r>
+      <w:r>
+        <w:t xml:space="preserve">actually </w:t>
+      </w:r>
+      <w:r>
+        <w:t>evolved as XML schemas, and as a consequence</w:t>
+      </w:r>
+      <w:r>
+        <w:t>,</w:t>
+      </w:r>
+      <w:r>
+        <w:t xml:space="preserve"> our UML model</w:t>
+      </w:r>
+      <w:r>
+        <w:t xml:space="preserve"> follows some conventions so as to be</w:t>
+      </w:r>
+      <w:r>
+        <w:t xml:space="preserve"> compatible with the</w:t>
+      </w:r>
+      <w:r>
+        <w:t xml:space="preserve"> </w:t>
+      </w:r>
+      <w:r>
+        <w:t>pre</w:t>
+      </w:r>
+      <w:r>
+        <w:t>existing</w:t>
+      </w:r>
+      <w:r>
+        <w:t xml:space="preserve"> XML</w:t>
+      </w:r>
+      <w:r>
+        <w:t xml:space="preserve"> implementation</w:t>
+      </w:r>
+      <w:r>
+        <w:t>.</w:t>
+      </w:r>
+      <w:r>
+        <w:t xml:space="preserve"> However, we have abstracted away from the XML implementation as much as possible.</w:t>
+      </w:r>
+    </w:p>
+    <w:p>
+      <w:pPr>
+        <w:pStyle w:val="Heading2"/>
+      </w:pPr>
+      <w:bookmarkStart w:id="85" w:name="_Toc418259198"/>
+      <w:bookmarkStart w:id="86" w:name="_Ref394398211"/>
+      <w:bookmarkStart w:id="87" w:name="_Toc394489342"/>
+      <w:r>
+        <w:t>UML Packages</w:t>
+      </w:r>
       <w:bookmarkEnd w:id="85"/>
     </w:p>
     <w:p>
-      <w:r>
-        <w:t xml:space="preserve">The following </w:t>
-      </w:r>
-      <w:r>
-        <w:t xml:space="preserve">general information and </w:t>
-      </w:r>
-      <w:r>
-        <w:t xml:space="preserve">conventions are used </w:t>
-      </w:r>
-      <w:r>
-        <w:t>to define</w:t>
-      </w:r>
-      <w:r>
-        <w:t xml:space="preserve"> </w:t>
-      </w:r>
-      <w:r>
-        <w:t>the</w:t>
-      </w:r>
-      <w:r>
-        <w:t xml:space="preserve"> </w:t>
-      </w:r>
-      <w:r>
-        <w:t>individual</w:t>
-      </w:r>
-      <w:r>
-        <w:t xml:space="preserve"> </w:t>
-      </w:r>
-      <w:r>
-        <w:t>data model</w:t>
-      </w:r>
-      <w:r>
-        <w:t>s in</w:t>
-      </w:r>
-      <w:r>
-        <w:t xml:space="preserve"> </w:t>
-      </w:r>
-      <w:r>
-        <w:t>UML.</w:t>
-      </w:r>
-      <w:r>
-        <w:t xml:space="preserve"> It should be noted</w:t>
-      </w:r>
-      <w:r>
-        <w:t xml:space="preserve"> that the STIX data models </w:t>
-      </w:r>
-      <w:r>
-        <w:t xml:space="preserve">actually </w:t>
-      </w:r>
-      <w:r>
-        <w:t>evolved as XML schemas, and as a consequence</w:t>
-      </w:r>
-      <w:r>
-        <w:t>,</w:t>
-      </w:r>
-      <w:r>
-        <w:t xml:space="preserve"> our UML model</w:t>
-      </w:r>
-      <w:r>
-        <w:t xml:space="preserve"> follows some conventions so as to be</w:t>
-      </w:r>
-      <w:r>
-        <w:t xml:space="preserve"> compatible with the</w:t>
-      </w:r>
-      <w:r>
-        <w:t xml:space="preserve"> </w:t>
-      </w:r>
-      <w:r>
-        <w:t>pre</w:t>
-      </w:r>
-      <w:r>
-        <w:t>existing</w:t>
-      </w:r>
-      <w:r>
-        <w:t xml:space="preserve"> XML</w:t>
-      </w:r>
-      <w:r>
-        <w:t xml:space="preserve"> implementation</w:t>
-      </w:r>
-      <w:r>
-        <w:t>.</w:t>
-      </w:r>
-      <w:r>
-        <w:t xml:space="preserve"> However, we have abstracted away from the XML implementation as much as possible.</w:t>
-      </w:r>
-    </w:p>
-    <w:p>
-      <w:pPr>
-        <w:pStyle w:val="Heading2"/>
-      </w:pPr>
-      <w:bookmarkStart w:id="86" w:name="_Toc418259198"/>
-      <w:bookmarkStart w:id="87" w:name="_Ref394398211"/>
-      <w:bookmarkStart w:id="88" w:name="_Toc394489342"/>
-      <w:r>
-        <w:t>UML Packages</w:t>
-      </w:r>
-      <w:bookmarkEnd w:id="86"/>
-    </w:p>
-    <w:p>
       <w:pPr>
         <w:spacing w:after="240"/>
       </w:pPr>
       <w:r>
         <w:t xml:space="preserve">Each STIX data model is captured in a different UML package (e.g., Core package, Campaign package, etc.).  To refer to a particular class of a specific package, we use the format </w:t>
       </w:r>
+      <w:proofErr w:type="spellStart"/>
       <w:r>
         <w:rPr>
           <w:rFonts w:ascii="Courier New" w:hAnsi="Courier New" w:cs="Courier New"/>
           <w:sz w:val="22"/>
         </w:rPr>
-        <w:t>package_prefix:class</w:t>
-      </w:r>
-      <w:r>
-        <w:t>, where</w:t>
-      </w:r>
-      <w:r>
-        <w:t xml:space="preserve"> </w:t>
-      </w:r>
+        <w:t>package_prefix</w:t>
+      </w:r>
+      <w:proofErr w:type="gramStart"/>
       <w:r>
         <w:rPr>
           <w:rFonts w:ascii="Courier New" w:hAnsi="Courier New" w:cs="Courier New"/>
           <w:sz w:val="22"/>
         </w:rPr>
+        <w:t>:class</w:t>
+      </w:r>
+      <w:proofErr w:type="spellEnd"/>
+      <w:proofErr w:type="gramEnd"/>
+      <w:r>
+        <w:t>, where</w:t>
+      </w:r>
+      <w:r>
+        <w:t xml:space="preserve"> </w:t>
+      </w:r>
+      <w:proofErr w:type="spellStart"/>
+      <w:r>
+        <w:rPr>
+          <w:rFonts w:ascii="Courier New" w:hAnsi="Courier New" w:cs="Courier New"/>
+          <w:sz w:val="22"/>
+        </w:rPr>
         <w:t>package_prefix</w:t>
       </w:r>
+      <w:proofErr w:type="spellEnd"/>
       <w:r>
         <w:rPr>
           <w:sz w:val="22"/>
@@ -11124,7 +11324,7 @@
           <w:sz w:val="24"/>
         </w:rPr>
       </w:pPr>
-      <w:bookmarkStart w:id="89" w:name="_Ref396992627"/>
+      <w:bookmarkStart w:id="88" w:name="_Ref396992627"/>
       <w:r>
         <w:rPr>
           <w:color w:val="auto"/>
@@ -11211,7 +11411,7 @@
         </w:rPr>
         <w:fldChar w:fldCharType="end"/>
       </w:r>
-      <w:bookmarkEnd w:id="89"/>
+      <w:bookmarkEnd w:id="88"/>
       <w:r>
         <w:rPr>
           <w:color w:val="auto"/>
@@ -11463,6 +11663,7 @@
             <w:vAlign w:val="center"/>
           </w:tcPr>
           <w:p>
+            <w:proofErr w:type="spellStart"/>
             <w:r>
               <w:rPr>
                 <w:rFonts w:ascii="Courier New" w:hAnsi="Courier New" w:cs="Courier New"/>
@@ -11484,6 +11685,7 @@
               </w:rPr>
               <w:t>Type</w:t>
             </w:r>
+            <w:proofErr w:type="spellEnd"/>
           </w:p>
         </w:tc>
       </w:tr>
@@ -11722,6 +11924,7 @@
                 <w:color w:val="FFFFFF" w:themeColor="background1"/>
               </w:rPr>
             </w:pPr>
+            <w:proofErr w:type="spellStart"/>
             <w:r>
               <w:rPr>
                 <w:rFonts w:ascii="Courier New" w:hAnsi="Courier New" w:cs="Courier New"/>
@@ -11729,6 +11932,7 @@
               </w:rPr>
               <w:t>stixCommon:ConfidenceType</w:t>
             </w:r>
+            <w:proofErr w:type="spellEnd"/>
           </w:p>
         </w:tc>
       </w:tr>
@@ -11973,6 +12177,7 @@
                 <w:sz w:val="22"/>
               </w:rPr>
             </w:pPr>
+            <w:proofErr w:type="spellStart"/>
             <w:r>
               <w:rPr>
                 <w:rFonts w:ascii="Courier New" w:hAnsi="Courier New" w:cs="Courier New"/>
@@ -12001,6 +12206,7 @@
               </w:rPr>
               <w:t>Type</w:t>
             </w:r>
+            <w:proofErr w:type="spellEnd"/>
           </w:p>
         </w:tc>
       </w:tr>
@@ -12129,12 +12335,14 @@
                 <w:sz w:val="22"/>
               </w:rPr>
             </w:pPr>
+            <w:proofErr w:type="spellStart"/>
             <w:r>
               <w:rPr>
                 <w:b/>
               </w:rPr>
               <w:t>stixVocabs</w:t>
             </w:r>
+            <w:proofErr w:type="spellEnd"/>
           </w:p>
         </w:tc>
       </w:tr>
@@ -12237,6 +12445,7 @@
                 <w:sz w:val="22"/>
               </w:rPr>
             </w:pPr>
+            <w:proofErr w:type="spellStart"/>
             <w:r>
               <w:rPr>
                 <w:rFonts w:ascii="Courier New" w:hAnsi="Courier New" w:cs="Courier New"/>
@@ -12244,6 +12453,7 @@
               </w:rPr>
               <w:t>stixVocabs:MalwareTypeVocab</w:t>
             </w:r>
+            <w:proofErr w:type="spellEnd"/>
           </w:p>
         </w:tc>
       </w:tr>
@@ -12423,12 +12633,20 @@
               <w:rPr>
                 <w:b/>
               </w:rPr>
-              <w:t xml:space="preserve"> (ciq</w:t>
-            </w:r>
+              <w:t xml:space="preserve"> (</w:t>
+            </w:r>
+            <w:proofErr w:type="spellStart"/>
             <w:r>
               <w:rPr>
                 <w:b/>
               </w:rPr>
+              <w:t>ciq</w:t>
+            </w:r>
+            <w:proofErr w:type="spellEnd"/>
+            <w:r>
+              <w:rPr>
+                <w:b/>
+              </w:rPr>
               <w:t xml:space="preserve"> address</w:t>
             </w:r>
             <w:r>
@@ -12441,25 +12659,111 @@
               <w:rPr>
                 <w:b/>
               </w:rPr>
-              <w:t xml:space="preserve">; capec; ciq; </w:t>
-            </w:r>
+              <w:t xml:space="preserve">; </w:t>
+            </w:r>
+            <w:proofErr w:type="spellStart"/>
             <w:r>
               <w:rPr>
                 <w:b/>
               </w:rPr>
-              <w:t xml:space="preserve">stix-ciqidentity; </w:t>
-            </w:r>
+              <w:t>capec</w:t>
+            </w:r>
+            <w:proofErr w:type="spellEnd"/>
             <w:r>
               <w:rPr>
                 <w:b/>
               </w:rPr>
-              <w:t xml:space="preserve">maec; tlpMarking; </w:t>
-            </w:r>
+              <w:t xml:space="preserve">; </w:t>
+            </w:r>
+            <w:proofErr w:type="spellStart"/>
             <w:r>
               <w:rPr>
                 <w:b/>
               </w:rPr>
-              <w:t>cvrf; ioc; oval-def; oval-var</w:t>
+              <w:t>ciq</w:t>
+            </w:r>
+            <w:proofErr w:type="spellEnd"/>
+            <w:r>
+              <w:rPr>
+                <w:b/>
+              </w:rPr>
+              <w:t xml:space="preserve">; </w:t>
+            </w:r>
+            <w:r>
+              <w:rPr>
+                <w:b/>
+              </w:rPr>
+              <w:t>stix-</w:t>
+            </w:r>
+            <w:proofErr w:type="spellStart"/>
+            <w:r>
+              <w:rPr>
+                <w:b/>
+              </w:rPr>
+              <w:t>ciqidentity</w:t>
+            </w:r>
+            <w:proofErr w:type="spellEnd"/>
+            <w:r>
+              <w:rPr>
+                <w:b/>
+              </w:rPr>
+              <w:t xml:space="preserve">; </w:t>
+            </w:r>
+            <w:proofErr w:type="spellStart"/>
+            <w:r>
+              <w:rPr>
+                <w:b/>
+              </w:rPr>
+              <w:t>maec</w:t>
+            </w:r>
+            <w:proofErr w:type="spellEnd"/>
+            <w:r>
+              <w:rPr>
+                <w:b/>
+              </w:rPr>
+              <w:t xml:space="preserve">; </w:t>
+            </w:r>
+            <w:proofErr w:type="spellStart"/>
+            <w:r>
+              <w:rPr>
+                <w:b/>
+              </w:rPr>
+              <w:t>tlpMarking</w:t>
+            </w:r>
+            <w:proofErr w:type="spellEnd"/>
+            <w:r>
+              <w:rPr>
+                <w:b/>
+              </w:rPr>
+              <w:t xml:space="preserve">; </w:t>
+            </w:r>
+            <w:proofErr w:type="spellStart"/>
+            <w:r>
+              <w:rPr>
+                <w:b/>
+              </w:rPr>
+              <w:t>cvrf</w:t>
+            </w:r>
+            <w:proofErr w:type="spellEnd"/>
+            <w:r>
+              <w:rPr>
+                <w:b/>
+              </w:rPr>
+              <w:t xml:space="preserve">; </w:t>
+            </w:r>
+            <w:proofErr w:type="spellStart"/>
+            <w:r>
+              <w:rPr>
+                <w:b/>
+              </w:rPr>
+              <w:t>ioc</w:t>
+            </w:r>
+            <w:proofErr w:type="spellEnd"/>
+            <w:r>
+              <w:rPr>
+                <w:b/>
+              </w:rPr>
+              <w:t>; oval-def; oval-var</w:t>
             </w:r>
           </w:p>
         </w:tc>
@@ -12509,7 +12813,15 @@
               </w:rPr>
             </w:pPr>
             <w:r>
-              <w:t>Various packages are used by STIX extentions. Details are given in [STIX</w:t>
+              <w:t xml:space="preserve">Various packages are used by STIX </w:t>
+            </w:r>
+            <w:proofErr w:type="spellStart"/>
+            <w:r>
+              <w:t>extentions</w:t>
+            </w:r>
+            <w:proofErr w:type="spellEnd"/>
+            <w:r>
+              <w:t>. Details are given in [STIX</w:t>
             </w:r>
             <w:r>
               <w:rPr>
@@ -12567,6 +12879,7 @@
                 <w:color w:val="FFFFFF" w:themeColor="background1"/>
               </w:rPr>
             </w:pPr>
+            <w:proofErr w:type="spellStart"/>
             <w:r>
               <w:rPr>
                 <w:rFonts w:ascii="Courier New" w:hAnsi="Courier New" w:cs="Courier New"/>
@@ -12581,6 +12894,7 @@
               </w:rPr>
               <w:t>apec:Attack_PatternType</w:t>
             </w:r>
+            <w:proofErr w:type="spellEnd"/>
           </w:p>
         </w:tc>
       </w:tr>
@@ -12735,6 +13049,7 @@
                 <w:color w:val="FFFFFF" w:themeColor="background1"/>
               </w:rPr>
             </w:pPr>
+            <w:proofErr w:type="spellStart"/>
             <w:r>
               <w:rPr>
                 <w:b/>
@@ -12747,6 +13062,7 @@
               </w:rPr>
               <w:t>s</w:t>
             </w:r>
+            <w:proofErr w:type="spellEnd"/>
           </w:p>
         </w:tc>
       </w:tr>
@@ -12881,6 +13197,7 @@
                 <w:color w:val="FFFFFF" w:themeColor="background1"/>
               </w:rPr>
             </w:pPr>
+            <w:proofErr w:type="spellStart"/>
             <w:r>
               <w:rPr>
                 <w:rFonts w:ascii="Courier New" w:hAnsi="Courier New" w:cs="Courier New"/>
@@ -12888,6 +13205,7 @@
               </w:rPr>
               <w:t>basicDataTypes:URI</w:t>
             </w:r>
+            <w:proofErr w:type="spellEnd"/>
           </w:p>
         </w:tc>
       </w:tr>
@@ -13150,6 +13468,7 @@
                 <w:color w:val="FFFFFF" w:themeColor="background1"/>
               </w:rPr>
             </w:pPr>
+            <w:proofErr w:type="spellStart"/>
             <w:r>
               <w:rPr>
                 <w:rFonts w:ascii="Courier New" w:hAnsi="Courier New" w:cs="Courier New"/>
@@ -13171,6 +13490,7 @@
               </w:rPr>
               <w:t>Type</w:t>
             </w:r>
+            <w:proofErr w:type="spellEnd"/>
           </w:p>
         </w:tc>
       </w:tr>
@@ -13435,6 +13755,7 @@
                 <w:color w:val="FFFFFF" w:themeColor="background1"/>
               </w:rPr>
             </w:pPr>
+            <w:proofErr w:type="spellStart"/>
             <w:r>
               <w:rPr>
                 <w:rFonts w:ascii="Courier New" w:hAnsi="Courier New" w:cs="Courier New"/>
@@ -13456,6 +13777,7 @@
               </w:rPr>
               <w:t>Type</w:t>
             </w:r>
+            <w:proofErr w:type="spellEnd"/>
           </w:p>
         </w:tc>
       </w:tr>
@@ -13610,12 +13932,14 @@
                 <w:color w:val="FFFFFF" w:themeColor="background1"/>
               </w:rPr>
             </w:pPr>
+            <w:proofErr w:type="spellStart"/>
             <w:r>
               <w:rPr>
                 <w:b/>
               </w:rPr>
               <w:t>ttp</w:t>
             </w:r>
+            <w:proofErr w:type="spellEnd"/>
           </w:p>
         </w:tc>
       </w:tr>
@@ -13714,6 +14038,7 @@
                 <w:color w:val="FFFFFF" w:themeColor="background1"/>
               </w:rPr>
             </w:pPr>
+            <w:proofErr w:type="spellStart"/>
             <w:r>
               <w:rPr>
                 <w:rFonts w:ascii="Courier New" w:hAnsi="Courier New" w:cs="Courier New"/>
@@ -13735,6 +14060,7 @@
               </w:rPr>
               <w:t>Type</w:t>
             </w:r>
+            <w:proofErr w:type="spellEnd"/>
           </w:p>
         </w:tc>
       </w:tr>
@@ -13993,6 +14319,7 @@
                 <w:color w:val="FFFFFF" w:themeColor="background1"/>
               </w:rPr>
             </w:pPr>
+            <w:proofErr w:type="spellStart"/>
             <w:r>
               <w:rPr>
                 <w:rFonts w:ascii="Courier New" w:hAnsi="Courier New" w:cs="Courier New"/>
@@ -14000,6 +14327,7 @@
               </w:rPr>
               <w:t>campaign:AttributionType</w:t>
             </w:r>
+            <w:proofErr w:type="spellEnd"/>
           </w:p>
         </w:tc>
       </w:tr>
@@ -14234,7 +14562,15 @@
               <w:t xml:space="preserve">The STIX Threat Actor data model </w:t>
             </w:r>
             <w:r>
-              <w:t>captures characterizations of malicious actors (or adversaries) representing a cyber attack threat including presumed intent and historically observed behavior</w:t>
+              <w:t xml:space="preserve">captures characterizations of malicious actors (or adversaries) representing a </w:t>
+            </w:r>
+            <w:proofErr w:type="spellStart"/>
+            <w:r>
+              <w:t>cyber attack</w:t>
+            </w:r>
+            <w:proofErr w:type="spellEnd"/>
+            <w:r>
+              <w:t xml:space="preserve"> threat including presumed intent and historically observed behavior</w:t>
             </w:r>
             <w:r>
               <w:t>.</w:t>
@@ -14285,6 +14621,7 @@
                 <w:color w:val="FFFFFF" w:themeColor="background1"/>
               </w:rPr>
             </w:pPr>
+            <w:proofErr w:type="spellStart"/>
             <w:r>
               <w:rPr>
                 <w:rFonts w:ascii="Courier New" w:hAnsi="Courier New" w:cs="Courier New"/>
@@ -14292,6 +14629,7 @@
               </w:rPr>
               <w:t>ta:ObservedTTPsType</w:t>
             </w:r>
+            <w:proofErr w:type="spellEnd"/>
           </w:p>
         </w:tc>
       </w:tr>
@@ -14553,6 +14891,7 @@
                 <w:color w:val="FFFFFF" w:themeColor="background1"/>
               </w:rPr>
             </w:pPr>
+            <w:proofErr w:type="spellStart"/>
             <w:r>
               <w:rPr>
                 <w:rFonts w:ascii="Courier New" w:hAnsi="Courier New" w:cs="Courier New"/>
@@ -14560,6 +14899,7 @@
               </w:rPr>
               <w:t>et:ConfigurationType</w:t>
             </w:r>
+            <w:proofErr w:type="spellEnd"/>
           </w:p>
         </w:tc>
       </w:tr>
@@ -14706,12 +15046,14 @@
                 <w:sz w:val="22"/>
               </w:rPr>
             </w:pPr>
+            <w:proofErr w:type="spellStart"/>
             <w:r>
               <w:rPr>
                 <w:b/>
               </w:rPr>
               <w:t>coa</w:t>
             </w:r>
+            <w:proofErr w:type="spellEnd"/>
           </w:p>
         </w:tc>
       </w:tr>
@@ -14808,6 +15150,7 @@
                 <w:sz w:val="22"/>
               </w:rPr>
             </w:pPr>
+            <w:proofErr w:type="spellStart"/>
             <w:r>
               <w:rPr>
                 <w:rFonts w:ascii="Courier New" w:hAnsi="Courier New" w:cs="Courier New"/>
@@ -14829,6 +15172,7 @@
               </w:rPr>
               <w:t>Type</w:t>
             </w:r>
+            <w:proofErr w:type="spellEnd"/>
           </w:p>
         </w:tc>
       </w:tr>
@@ -14963,12 +15307,14 @@
                 <w:sz w:val="22"/>
               </w:rPr>
             </w:pPr>
+            <w:proofErr w:type="spellStart"/>
             <w:r>
               <w:rPr>
                 <w:b/>
               </w:rPr>
               <w:t>cybox</w:t>
             </w:r>
+            <w:proofErr w:type="spellEnd"/>
           </w:p>
         </w:tc>
       </w:tr>
@@ -15059,6 +15405,7 @@
                 <w:sz w:val="22"/>
               </w:rPr>
             </w:pPr>
+            <w:proofErr w:type="spellStart"/>
             <w:r>
               <w:rPr>
                 <w:rFonts w:ascii="Courier New" w:hAnsi="Courier New" w:cs="Courier New"/>
@@ -15066,6 +15413,7 @@
               </w:rPr>
               <w:t>cybox:ObservablesType</w:t>
             </w:r>
+            <w:proofErr w:type="spellEnd"/>
           </w:p>
         </w:tc>
       </w:tr>
@@ -15080,7 +15428,7 @@
           <w:docGrid w:linePitch="360"/>
         </w:sectPr>
       </w:pPr>
-      <w:bookmarkStart w:id="90" w:name="_Toc418259199"/>
+      <w:bookmarkStart w:id="89" w:name="_Toc418259199"/>
     </w:p>
     <w:p>
       <w:pPr>
@@ -15090,9 +15438,9 @@
         <w:lastRenderedPageBreak/>
         <w:t>Naming Conventions</w:t>
       </w:r>
+      <w:bookmarkEnd w:id="86"/>
       <w:bookmarkEnd w:id="87"/>
-      <w:bookmarkEnd w:id="88"/>
-      <w:bookmarkEnd w:id="90"/>
+      <w:bookmarkEnd w:id="89"/>
     </w:p>
     <w:p>
       <w:pPr>
@@ -15172,7 +15520,7 @@
           <w:sz w:val="24"/>
         </w:rPr>
       </w:pPr>
-      <w:bookmarkStart w:id="91" w:name="_Ref404253845"/>
+      <w:bookmarkStart w:id="90" w:name="_Ref404253845"/>
       <w:r>
         <w:rPr>
           <w:color w:val="auto"/>
@@ -15259,7 +15607,7 @@
         </w:rPr>
         <w:fldChar w:fldCharType="end"/>
       </w:r>
-      <w:bookmarkEnd w:id="91"/>
+      <w:bookmarkEnd w:id="90"/>
       <w:r>
         <w:rPr>
           <w:color w:val="auto"/>
@@ -15373,8 +15721,13 @@
             <w:vAlign w:val="center"/>
           </w:tcPr>
           <w:p>
-            <w:r>
-              <w:t>CamelCase ending with “Type”</w:t>
+            <w:proofErr w:type="spellStart"/>
+            <w:r>
+              <w:t>CamelCase</w:t>
+            </w:r>
+            <w:proofErr w:type="spellEnd"/>
+            <w:r>
+              <w:t xml:space="preserve"> ending with “Type”</w:t>
             </w:r>
           </w:p>
         </w:tc>
@@ -15384,9 +15737,11 @@
             <w:vAlign w:val="center"/>
           </w:tcPr>
           <w:p>
+            <w:proofErr w:type="spellStart"/>
             <w:r>
               <w:t>IndicatorBaseType</w:t>
             </w:r>
+            <w:proofErr w:type="spellEnd"/>
           </w:p>
         </w:tc>
       </w:tr>
@@ -15466,9 +15821,11 @@
             <w:vAlign w:val="center"/>
           </w:tcPr>
           <w:p>
+            <w:proofErr w:type="spellStart"/>
             <w:r>
               <w:t>Associated_Actor</w:t>
             </w:r>
+            <w:proofErr w:type="spellEnd"/>
           </w:p>
         </w:tc>
       </w:tr>
@@ -15495,8 +15852,13 @@
                 <w:i/>
               </w:rPr>
             </w:pPr>
-            <w:r>
-              <w:t>CamelCase ending with “Enum” or “Type</w:t>
+            <w:proofErr w:type="spellStart"/>
+            <w:r>
+              <w:t>CamelCase</w:t>
+            </w:r>
+            <w:proofErr w:type="spellEnd"/>
+            <w:r>
+              <w:t xml:space="preserve"> ending with “Enum” or “Type</w:t>
             </w:r>
           </w:p>
         </w:tc>
@@ -15506,9 +15868,19 @@
             <w:vAlign w:val="center"/>
           </w:tcPr>
           <w:p>
-            <w:r>
-              <w:t>DateTimePrecisionEnum; IndicatorVersionType</w:t>
-            </w:r>
+            <w:proofErr w:type="spellStart"/>
+            <w:r>
+              <w:t>DateTimePrecisionEnum</w:t>
+            </w:r>
+            <w:proofErr w:type="spellEnd"/>
+            <w:r>
+              <w:t xml:space="preserve">; </w:t>
+            </w:r>
+            <w:proofErr w:type="spellStart"/>
+            <w:r>
+              <w:t>IndicatorVersionType</w:t>
+            </w:r>
+            <w:proofErr w:type="spellEnd"/>
           </w:p>
         </w:tc>
       </w:tr>
@@ -15573,8 +15945,21 @@
             <w:vAlign w:val="center"/>
           </w:tcPr>
           <w:p>
-            <w:r>
-              <w:t>CamelCase or if the words are acroynms, all capitalized with underscores between words.</w:t>
+            <w:proofErr w:type="spellStart"/>
+            <w:r>
+              <w:t>CamelCase</w:t>
+            </w:r>
+            <w:proofErr w:type="spellEnd"/>
+            <w:r>
+              <w:t xml:space="preserve"> or if the words are </w:t>
+            </w:r>
+            <w:proofErr w:type="spellStart"/>
+            <w:r>
+              <w:t>acroynms</w:t>
+            </w:r>
+            <w:proofErr w:type="spellEnd"/>
+            <w:r>
+              <w:t>, all capitalized with underscores between words.</w:t>
             </w:r>
           </w:p>
         </w:tc>
@@ -15584,8 +15969,13 @@
             <w:vAlign w:val="center"/>
           </w:tcPr>
           <w:p>
-            <w:r>
-              <w:t>PositiveInteger; CVE_ID</w:t>
+            <w:proofErr w:type="spellStart"/>
+            <w:r>
+              <w:t>PositiveInteger</w:t>
+            </w:r>
+            <w:proofErr w:type="spellEnd"/>
+            <w:r>
+              <w:t>; CVE_ID</w:t>
             </w:r>
           </w:p>
         </w:tc>
@@ -15595,12 +15985,12 @@
       <w:pPr>
         <w:pStyle w:val="Heading2"/>
       </w:pPr>
-      <w:bookmarkStart w:id="92" w:name="_Toc418259200"/>
-      <w:bookmarkStart w:id="93" w:name="_Ref400990175"/>
+      <w:bookmarkStart w:id="91" w:name="_Toc418259200"/>
+      <w:bookmarkStart w:id="92" w:name="_Ref400990175"/>
       <w:r>
         <w:t>Identifiers</w:t>
       </w:r>
-      <w:bookmarkEnd w:id="92"/>
+      <w:bookmarkEnd w:id="91"/>
     </w:p>
     <w:p>
       <w:pPr>
@@ -15796,21 +16186,85 @@
           <w:rFonts w:asciiTheme="minorHAnsi" w:hAnsiTheme="minorHAnsi" w:cstheme="minorHAnsi"/>
           <w:color w:val="auto"/>
         </w:rPr>
-        <w:t>Enabling the sharing/resharing of portions of STIX content (e.g.</w:t>
-      </w:r>
+        <w:t>Enabling the sharing/</w:t>
+      </w:r>
+      <w:proofErr w:type="spellStart"/>
       <w:r>
         <w:rPr>
           <w:rFonts w:asciiTheme="minorHAnsi" w:hAnsiTheme="minorHAnsi" w:cstheme="minorHAnsi"/>
           <w:color w:val="auto"/>
         </w:rPr>
-        <w:t>,</w:t>
-      </w:r>
+        <w:t>resharing</w:t>
+      </w:r>
+      <w:proofErr w:type="spellEnd"/>
       <w:r>
         <w:rPr>
           <w:rFonts w:asciiTheme="minorHAnsi" w:hAnsiTheme="minorHAnsi" w:cstheme="minorHAnsi"/>
           <w:color w:val="auto"/>
         </w:rPr>
-        <w:t xml:space="preserve"> PartyB resharing two of a set of 100 Indicators received from PartyA)</w:t>
+        <w:t xml:space="preserve"> of portions of STIX content (e.g.</w:t>
+      </w:r>
+      <w:r>
+        <w:rPr>
+          <w:rFonts w:asciiTheme="minorHAnsi" w:hAnsiTheme="minorHAnsi" w:cstheme="minorHAnsi"/>
+          <w:color w:val="auto"/>
+        </w:rPr>
+        <w:t>,</w:t>
+      </w:r>
+      <w:r>
+        <w:rPr>
+          <w:rFonts w:asciiTheme="minorHAnsi" w:hAnsiTheme="minorHAnsi" w:cstheme="minorHAnsi"/>
+          <w:color w:val="auto"/>
+        </w:rPr>
+        <w:t xml:space="preserve"> </w:t>
+      </w:r>
+      <w:proofErr w:type="spellStart"/>
+      <w:r>
+        <w:rPr>
+          <w:rFonts w:asciiTheme="minorHAnsi" w:hAnsiTheme="minorHAnsi" w:cstheme="minorHAnsi"/>
+          <w:color w:val="auto"/>
+        </w:rPr>
+        <w:t>PartyB</w:t>
+      </w:r>
+      <w:proofErr w:type="spellEnd"/>
+      <w:r>
+        <w:rPr>
+          <w:rFonts w:asciiTheme="minorHAnsi" w:hAnsiTheme="minorHAnsi" w:cstheme="minorHAnsi"/>
+          <w:color w:val="auto"/>
+        </w:rPr>
+        <w:t xml:space="preserve"> </w:t>
+      </w:r>
+      <w:proofErr w:type="spellStart"/>
+      <w:r>
+        <w:rPr>
+          <w:rFonts w:asciiTheme="minorHAnsi" w:hAnsiTheme="minorHAnsi" w:cstheme="minorHAnsi"/>
+          <w:color w:val="auto"/>
+        </w:rPr>
+        <w:t>resharing</w:t>
+      </w:r>
+      <w:proofErr w:type="spellEnd"/>
+      <w:r>
+        <w:rPr>
+          <w:rFonts w:asciiTheme="minorHAnsi" w:hAnsiTheme="minorHAnsi" w:cstheme="minorHAnsi"/>
+          <w:color w:val="auto"/>
+        </w:rPr>
+        <w:t xml:space="preserve"> two of a set of 100 Indicators received from </w:t>
+      </w:r>
+      <w:proofErr w:type="spellStart"/>
+      <w:r>
+        <w:rPr>
+          <w:rFonts w:asciiTheme="minorHAnsi" w:hAnsiTheme="minorHAnsi" w:cstheme="minorHAnsi"/>
+          <w:color w:val="auto"/>
+        </w:rPr>
+        <w:t>PartyA</w:t>
+      </w:r>
+      <w:proofErr w:type="spellEnd"/>
+      <w:r>
+        <w:rPr>
+          <w:rFonts w:asciiTheme="minorHAnsi" w:hAnsiTheme="minorHAnsi" w:cstheme="minorHAnsi"/>
+          <w:color w:val="auto"/>
+        </w:rPr>
+        <w:t>)</w:t>
       </w:r>
     </w:p>
     <w:p>
@@ -15912,7 +16366,7 @@
         <w:t>Indicators)</w:t>
       </w:r>
     </w:p>
-    <w:bookmarkEnd w:id="93"/>
+    <w:bookmarkEnd w:id="92"/>
     <w:p>
       <w:pPr>
         <w:spacing w:after="120"/>
@@ -16008,12 +16462,21 @@
         </w:rPr>
         <w:t>[</w:t>
       </w:r>
+      <w:proofErr w:type="gramStart"/>
       <w:r>
         <w:rPr>
           <w:rFonts w:ascii="Courier New" w:hAnsi="Courier New" w:cs="Courier New"/>
           <w:color w:val="auto"/>
         </w:rPr>
-        <w:t>producer namespace</w:t>
+        <w:t>producer</w:t>
+      </w:r>
+      <w:proofErr w:type="gramEnd"/>
+      <w:r>
+        <w:rPr>
+          <w:rFonts w:ascii="Courier New" w:hAnsi="Courier New" w:cs="Courier New"/>
+          <w:color w:val="auto"/>
+        </w:rPr>
+        <w:t xml:space="preserve"> namespace</w:t>
       </w:r>
       <w:r>
         <w:rPr>
@@ -16130,10 +16593,10 @@
       <w:pPr>
         <w:pStyle w:val="Heading1"/>
       </w:pPr>
-      <w:bookmarkStart w:id="94" w:name="_Ref394574815"/>
-      <w:bookmarkStart w:id="95" w:name="_Ref415911045"/>
-      <w:bookmarkStart w:id="96" w:name="_Toc418259201"/>
-      <w:bookmarkEnd w:id="73"/>
+      <w:bookmarkStart w:id="93" w:name="_Ref394574815"/>
+      <w:bookmarkStart w:id="94" w:name="_Ref415911045"/>
+      <w:bookmarkStart w:id="95" w:name="_Toc418259201"/>
+      <w:bookmarkEnd w:id="72"/>
       <w:r>
         <w:t>Relationship</w:t>
       </w:r>
@@ -16143,194 +16606,261 @@
       <w:r>
         <w:t xml:space="preserve"> to Other </w:t>
       </w:r>
+      <w:bookmarkEnd w:id="93"/>
+      <w:r>
+        <w:t xml:space="preserve">Externally-defined </w:t>
+      </w:r>
+      <w:r>
+        <w:t>Data Models</w:t>
+      </w:r>
       <w:bookmarkEnd w:id="94"/>
-      <w:r>
-        <w:t xml:space="preserve">Externally-defined </w:t>
-      </w:r>
-      <w:r>
-        <w:t>Data Models</w:t>
-      </w:r>
       <w:bookmarkEnd w:id="95"/>
+    </w:p>
+    <w:p>
+      <w:pPr>
+        <w:spacing w:after="240"/>
+      </w:pPr>
+      <w:r>
+        <w:t xml:space="preserve">STIX Version 1.1.1 leverages </w:t>
+      </w:r>
+      <w:r>
+        <w:t>several</w:t>
+      </w:r>
+      <w:r>
+        <w:t xml:space="preserve"> other </w:t>
+      </w:r>
+      <w:r>
+        <w:t xml:space="preserve">externally-defined </w:t>
+      </w:r>
+      <w:r>
+        <w:t xml:space="preserve">data models that are relevant to the cyber threat domain.  </w:t>
+      </w:r>
+      <w:r>
+        <w:t>However,</w:t>
+      </w:r>
+      <w:r>
+        <w:t xml:space="preserve"> the STIX specification documents do not define any classes that are part of a non-STIX data model</w:t>
+      </w:r>
+      <w:r>
+        <w:t xml:space="preserve"> (e.g., CybOX classes </w:t>
+      </w:r>
+      <w:r>
+        <w:t>are not</w:t>
+      </w:r>
+      <w:r>
+        <w:t xml:space="preserve"> defined in STIX specification documents)</w:t>
+      </w:r>
+      <w:r>
+        <w:t xml:space="preserve">.  </w:t>
+      </w:r>
+      <w:r>
+        <w:t>An alphabetical listing of these other data models is</w:t>
+      </w:r>
+      <w:r>
+        <w:t xml:space="preserve"> given below.</w:t>
+      </w:r>
+      <w:r>
+        <w:t xml:space="preserve"> </w:t>
+      </w:r>
+    </w:p>
+    <w:p>
+      <w:pPr>
+        <w:spacing w:after="240"/>
+      </w:pPr>
+      <w:r>
+        <w:t xml:space="preserve">Please see the STIX Version 1.1.1 </w:t>
+      </w:r>
+      <w:r>
+        <w:t xml:space="preserve">default </w:t>
+      </w:r>
+      <w:r>
+        <w:t>extensions specification document [STIX</w:t>
+      </w:r>
+      <w:r>
+        <w:rPr>
+          <w:vertAlign w:val="subscript"/>
+        </w:rPr>
+        <w:t>EXT</w:t>
+      </w:r>
+      <w:r>
+        <w:t xml:space="preserve">] for further information on all of the </w:t>
+      </w:r>
+      <w:r>
+        <w:t xml:space="preserve">externally-defined </w:t>
+      </w:r>
+      <w:r>
+        <w:t>data models</w:t>
+      </w:r>
+      <w:r>
+        <w:t xml:space="preserve"> STIX leverages by default</w:t>
+      </w:r>
+      <w:r>
+        <w:t xml:space="preserve"> (with the exception of CybOX, for which a different reference is given in Section </w:t>
+      </w:r>
+      <w:r>
+        <w:fldChar w:fldCharType="begin"/>
+      </w:r>
+      <w:r>
+        <w:instrText xml:space="preserve"> REF _Ref404274938 \r \h </w:instrText>
+      </w:r>
+      <w:r>
+        <w:fldChar w:fldCharType="separate"/>
+      </w:r>
+      <w:r>
+        <w:t>4.4</w:t>
+      </w:r>
+      <w:r>
+        <w:fldChar w:fldCharType="end"/>
+      </w:r>
+      <w:r>
+        <w:t>).</w:t>
+      </w:r>
+    </w:p>
+    <w:p>
+      <w:pPr>
+        <w:pStyle w:val="Heading2"/>
+      </w:pPr>
+      <w:bookmarkStart w:id="96" w:name="_Toc418259202"/>
+      <w:r>
+        <w:t>Common Attack Pattern Enumeration and Classification (CAPEC)</w:t>
+      </w:r>
       <w:bookmarkEnd w:id="96"/>
     </w:p>
     <w:p>
       <w:pPr>
-        <w:spacing w:after="240"/>
-      </w:pPr>
-      <w:r>
-        <w:t xml:space="preserve">STIX Version 1.1.1 leverages </w:t>
-      </w:r>
-      <w:r>
-        <w:t>several</w:t>
-      </w:r>
-      <w:r>
-        <w:t xml:space="preserve"> other </w:t>
-      </w:r>
-      <w:r>
-        <w:t xml:space="preserve">externally-defined </w:t>
-      </w:r>
-      <w:r>
-        <w:t xml:space="preserve">data models that are relevant to the cyber threat domain.  </w:t>
-      </w:r>
-      <w:r>
-        <w:t>However,</w:t>
-      </w:r>
-      <w:r>
-        <w:t xml:space="preserve"> the STIX specification documents do not define any classes that are part of a non-STIX data model</w:t>
-      </w:r>
-      <w:r>
-        <w:t xml:space="preserve"> (e.g., CybOX classes </w:t>
-      </w:r>
-      <w:r>
-        <w:t>are not</w:t>
-      </w:r>
-      <w:r>
-        <w:t xml:space="preserve"> defined in STIX specification documents)</w:t>
-      </w:r>
-      <w:r>
-        <w:t xml:space="preserve">.  </w:t>
-      </w:r>
-      <w:r>
-        <w:t>An alphabetical listing of these other data models is</w:t>
-      </w:r>
-      <w:r>
-        <w:t xml:space="preserve"> given below.</w:t>
-      </w:r>
-      <w:r>
+        <w:spacing w:after="120"/>
+        <w:rPr>
+          <w:szCs w:val="20"/>
+        </w:rPr>
+      </w:pPr>
+      <w:r>
+        <w:rPr>
+          <w:szCs w:val="20"/>
+        </w:rPr>
+        <w:t>Common Attack Pattern Enumeration and Classification (CAPEC)</w:t>
+      </w:r>
+      <w:r>
+        <w:rPr>
+          <w:szCs w:val="20"/>
+        </w:rPr>
+        <w:t xml:space="preserve"> is a publicly available catalog of attack patterns along with a comprehensive schema and classification taxonomy.  By extending the STIX TTP </w:t>
+      </w:r>
+      <w:proofErr w:type="spellStart"/>
+      <w:r>
+        <w:rPr>
+          <w:rFonts w:ascii="Courier New" w:hAnsi="Courier New" w:cs="Courier New"/>
+          <w:szCs w:val="20"/>
+        </w:rPr>
+        <w:t>At</w:t>
+      </w:r>
+      <w:r>
+        <w:rPr>
+          <w:rFonts w:ascii="Courier New" w:hAnsi="Courier New" w:cs="Courier New"/>
+          <w:szCs w:val="20"/>
+        </w:rPr>
+        <w:t>tackPatternType</w:t>
+      </w:r>
+      <w:proofErr w:type="spellEnd"/>
+      <w:r>
+        <w:rPr>
+          <w:rFonts w:cs="Courier New"/>
+          <w:szCs w:val="20"/>
+        </w:rPr>
+        <w:t xml:space="preserve"> </w:t>
+      </w:r>
+      <w:r>
+        <w:rPr>
+          <w:szCs w:val="20"/>
+        </w:rPr>
+        <w:t xml:space="preserve">class, STIX Version 1.1.1 uses CAPEC </w:t>
+      </w:r>
+      <w:r>
+        <w:rPr>
+          <w:szCs w:val="20"/>
+        </w:rPr>
+        <w:t>to enable the structured d</w:t>
+      </w:r>
+      <w:r>
+        <w:rPr>
+          <w:szCs w:val="20"/>
+        </w:rPr>
+        <w:t>escription of attack patterns.</w:t>
+      </w:r>
+      <w:r>
+        <w:rPr>
+          <w:szCs w:val="20"/>
+        </w:rPr>
+        <w:t xml:space="preserve">  </w:t>
+      </w:r>
+      <w:r>
+        <w:rPr>
+          <w:szCs w:val="20"/>
+        </w:rPr>
         <w:t xml:space="preserve"> </w:t>
       </w:r>
     </w:p>
     <w:p>
       <w:pPr>
-        <w:spacing w:after="240"/>
-      </w:pPr>
-      <w:r>
-        <w:t xml:space="preserve">Please see the STIX Version 1.1.1 </w:t>
-      </w:r>
-      <w:r>
-        <w:t xml:space="preserve">default </w:t>
-      </w:r>
-      <w:r>
-        <w:t>extensions specification document [STIX</w:t>
-      </w:r>
-      <w:r>
-        <w:rPr>
-          <w:vertAlign w:val="subscript"/>
-        </w:rPr>
-        <w:t>EXT</w:t>
-      </w:r>
-      <w:r>
-        <w:t xml:space="preserve">] for further information on all of the </w:t>
-      </w:r>
-      <w:r>
-        <w:t xml:space="preserve">externally-defined </w:t>
-      </w:r>
-      <w:r>
-        <w:t>data models</w:t>
-      </w:r>
-      <w:r>
-        <w:t xml:space="preserve"> STIX leverages by default</w:t>
-      </w:r>
-      <w:r>
-        <w:t xml:space="preserve"> (with the exception of CybOX, for which a different reference is given in Section </w:t>
-      </w:r>
-      <w:r>
-        <w:fldChar w:fldCharType="begin"/>
-      </w:r>
-      <w:r>
-        <w:instrText xml:space="preserve"> REF _Ref404274938 \r \h </w:instrText>
-      </w:r>
-      <w:r>
-        <w:fldChar w:fldCharType="separate"/>
-      </w:r>
-      <w:r>
-        <w:t>4.4</w:t>
-      </w:r>
-      <w:r>
-        <w:fldChar w:fldCharType="end"/>
-      </w:r>
-      <w:r>
-        <w:t>).</w:t>
-      </w:r>
-    </w:p>
-    <w:p>
-      <w:pPr>
         <w:pStyle w:val="Heading2"/>
       </w:pPr>
-      <w:bookmarkStart w:id="97" w:name="_Toc418259202"/>
-      <w:r>
-        <w:t>Common Attack Pattern Enumeration and Classification (CAPEC)</w:t>
+      <w:bookmarkStart w:id="97" w:name="_Toc418259203"/>
+      <w:r>
+        <w:t>Common Vulnerability Reporting Framework (CVRF)</w:t>
       </w:r>
       <w:bookmarkEnd w:id="97"/>
     </w:p>
     <w:p>
       <w:pPr>
         <w:spacing w:after="120"/>
-        <w:rPr>
-          <w:szCs w:val="20"/>
-        </w:rPr>
-      </w:pPr>
-      <w:r>
-        <w:rPr>
-          <w:szCs w:val="20"/>
-        </w:rPr>
-        <w:t>Common Attack Pattern Enumeration and Classification (CAPEC)</w:t>
-      </w:r>
-      <w:r>
-        <w:rPr>
-          <w:szCs w:val="20"/>
-        </w:rPr>
-        <w:t xml:space="preserve"> is a publicly available catalog of attack patterns along with a comprehensive schema and classification taxonomy.  By extending the STIX TTP </w:t>
-      </w:r>
+      </w:pPr>
+      <w:r>
+        <w:t xml:space="preserve">The ICASI Common Vulnerability Reporting Framework (CVRF) </w:t>
+      </w:r>
+      <w:r>
+        <w:t>is an XML-based language that enables different organizations to share critical security-related</w:t>
+      </w:r>
+      <w:r>
+        <w:t xml:space="preserve"> information in a single format.  </w:t>
+      </w:r>
+      <w:r>
+        <w:t>In addition to capturing basic information and referenc</w:t>
+      </w:r>
+      <w:r>
+        <w:t>ing</w:t>
+      </w:r>
+      <w:r>
+        <w:t xml:space="preserve"> vulnerability registries</w:t>
+      </w:r>
+      <w:r>
+        <w:t xml:space="preserve">, the STIX Exploit Target </w:t>
+      </w:r>
+      <w:proofErr w:type="spellStart"/>
       <w:r>
         <w:rPr>
           <w:rFonts w:ascii="Courier New" w:hAnsi="Courier New" w:cs="Courier New"/>
-          <w:szCs w:val="20"/>
-        </w:rPr>
-        <w:t>At</w:t>
-      </w:r>
-      <w:r>
-        <w:rPr>
-          <w:rFonts w:ascii="Courier New" w:hAnsi="Courier New" w:cs="Courier New"/>
-          <w:szCs w:val="20"/>
-        </w:rPr>
-        <w:t>tackPatternType</w:t>
-      </w:r>
-      <w:r>
-        <w:rPr>
-          <w:rFonts w:cs="Courier New"/>
-          <w:szCs w:val="20"/>
-        </w:rPr>
+        </w:rPr>
+        <w:t>VulnerabilityType</w:t>
+      </w:r>
+      <w:proofErr w:type="spellEnd"/>
+      <w:r>
+        <w:t xml:space="preserve"> class </w:t>
+      </w:r>
+      <w:r>
+        <w:t xml:space="preserve">is intended to be extended </w:t>
+      </w:r>
+      <w:r>
+        <w:t xml:space="preserve">as appropriate </w:t>
+      </w:r>
+      <w:r>
+        <w:t>to enable the structured description of a vulnerability</w:t>
+      </w:r>
+      <w:r>
+        <w:t xml:space="preserve"> using CVRF 1.1.</w:t>
+      </w:r>
+      <w:r>
         <w:t xml:space="preserve"> </w:t>
       </w:r>
       <w:r>
-        <w:rPr>
-          <w:szCs w:val="20"/>
-        </w:rPr>
-        <w:t xml:space="preserve">class, STIX Version 1.1.1 uses CAPEC </w:t>
-      </w:r>
-      <w:r>
-        <w:rPr>
-          <w:szCs w:val="20"/>
-        </w:rPr>
-        <w:t>to enable the structured d</w:t>
-      </w:r>
-      <w:r>
-        <w:rPr>
-          <w:szCs w:val="20"/>
-        </w:rPr>
-        <w:t>escription of attack patterns.</w:t>
-      </w:r>
-      <w:r>
-        <w:rPr>
-          <w:szCs w:val="20"/>
-        </w:rPr>
-        <w:t xml:space="preserve">  </w:t>
-      </w:r>
-      <w:r>
-        <w:rPr>
-          <w:szCs w:val="20"/>
-        </w:rPr>
         <w:t xml:space="preserve"> </w:t>
       </w:r>
     </w:p>
@@ -16338,9 +16868,9 @@
       <w:pPr>
         <w:pStyle w:val="Heading2"/>
       </w:pPr>
-      <w:bookmarkStart w:id="98" w:name="_Toc418259203"/>
-      <w:r>
-        <w:t>Common Vulnerability Reporting Framework (CVRF)</w:t>
+      <w:bookmarkStart w:id="98" w:name="_Toc418259204"/>
+      <w:r>
+        <w:t>Customer Information Quality (CIQ)</w:t>
       </w:r>
       <w:bookmarkEnd w:id="98"/>
     </w:p>
@@ -16349,176 +16879,138 @@
         <w:spacing w:after="120"/>
       </w:pPr>
       <w:r>
-        <w:t xml:space="preserve">The ICASI Common Vulnerability Reporting Framework (CVRF) </w:t>
-      </w:r>
-      <w:r>
-        <w:t>is an XML-based language that enables different organizations to share critical security-related</w:t>
-      </w:r>
-      <w:r>
-        <w:t xml:space="preserve"> information in a single format.  </w:t>
-      </w:r>
-      <w:r>
-        <w:t>In addition to capturing basic information and referenc</w:t>
-      </w:r>
-      <w:r>
-        <w:t>ing</w:t>
-      </w:r>
-      <w:r>
-        <w:t xml:space="preserve"> vulnerability registries</w:t>
-      </w:r>
-      <w:r>
-        <w:t xml:space="preserve">, the STIX Exploit Target </w:t>
-      </w:r>
+        <w:t xml:space="preserve">The OASIS Customer Information Quality (CIQ) is a set of XML specifications for representing characteristic information about individuals and organizations.  By extending the STIX Common </w:t>
+      </w:r>
+      <w:proofErr w:type="spellStart"/>
       <w:r>
         <w:rPr>
           <w:rFonts w:ascii="Courier New" w:hAnsi="Courier New" w:cs="Courier New"/>
         </w:rPr>
-        <w:t>VulnerabilityType</w:t>
-      </w:r>
-      <w:r>
-        <w:t xml:space="preserve"> class </w:t>
-      </w:r>
-      <w:r>
-        <w:t xml:space="preserve">is intended to be extended </w:t>
-      </w:r>
-      <w:r>
-        <w:t xml:space="preserve">as appropriate </w:t>
-      </w:r>
-      <w:r>
-        <w:t>to enable the structured description of a vulnerability</w:t>
-      </w:r>
-      <w:r>
-        <w:t xml:space="preserve"> using CVRF 1.1.</w:t>
-      </w:r>
-      <w:r>
-        <w:t xml:space="preserve"> </w:t>
-      </w:r>
-      <w:r>
-        <w:t xml:space="preserve"> </w:t>
+        <w:t>AddressAbstractType</w:t>
+      </w:r>
+      <w:proofErr w:type="spellEnd"/>
+      <w:r>
+        <w:t xml:space="preserve"> and </w:t>
+      </w:r>
+      <w:proofErr w:type="spellStart"/>
+      <w:r>
+        <w:rPr>
+          <w:rFonts w:ascii="Courier New" w:hAnsi="Courier New" w:cs="Courier New"/>
+        </w:rPr>
+        <w:t>IdentityType</w:t>
+      </w:r>
+      <w:proofErr w:type="spellEnd"/>
+      <w:r>
+        <w:t xml:space="preserve"> classes, STIX Version 1.1.1 leverages CIQ Version 3.0 to capture geographic address information and identity information associated with Threat Actors, victims, and s</w:t>
+      </w:r>
+      <w:r>
+        <w:t>ources of information.</w:t>
       </w:r>
     </w:p>
     <w:p>
       <w:pPr>
         <w:pStyle w:val="Heading2"/>
       </w:pPr>
-      <w:bookmarkStart w:id="99" w:name="_Toc418259204"/>
-      <w:r>
-        <w:t>Customer Information Quality (CIQ)</w:t>
+      <w:bookmarkStart w:id="99" w:name="_Ref404274938"/>
+      <w:bookmarkStart w:id="100" w:name="_Toc418259205"/>
+      <w:r>
+        <w:t>Cyber Ob</w:t>
+      </w:r>
+      <w:r>
+        <w:t xml:space="preserve">servable </w:t>
+      </w:r>
+      <w:proofErr w:type="spellStart"/>
+      <w:r>
+        <w:t>eXpression</w:t>
+      </w:r>
+      <w:proofErr w:type="spellEnd"/>
+      <w:r>
+        <w:t xml:space="preserve"> (</w:t>
+      </w:r>
+      <w:r>
+        <w:t>CybOX</w:t>
+      </w:r>
+      <w:r>
+        <w:t>)</w:t>
       </w:r>
       <w:bookmarkEnd w:id="99"/>
+      <w:bookmarkEnd w:id="100"/>
     </w:p>
     <w:p>
-      <w:pPr>
-        <w:spacing w:after="120"/>
-      </w:pPr>
-      <w:r>
-        <w:t xml:space="preserve">The OASIS Customer Information Quality (CIQ) is a set of XML specifications for representing characteristic information about individuals and organizations.  By extending the STIX Common </w:t>
-      </w:r>
-      <w:r>
-        <w:rPr>
-          <w:rFonts w:ascii="Courier New" w:hAnsi="Courier New" w:cs="Courier New"/>
-        </w:rPr>
-        <w:t>AddressAbstractType</w:t>
-      </w:r>
-      <w:r>
-        <w:t xml:space="preserve"> and </w:t>
-      </w:r>
-      <w:r>
-        <w:rPr>
-          <w:rFonts w:ascii="Courier New" w:hAnsi="Courier New" w:cs="Courier New"/>
-        </w:rPr>
-        <w:t>IdentityType</w:t>
-      </w:r>
-      <w:r>
-        <w:t xml:space="preserve"> classes, STIX Version 1.1.1 leverages CIQ Version 3.0 to capture geographic address information and identity information associated with Threat Actors, victims, and s</w:t>
-      </w:r>
-      <w:r>
-        <w:t>ources of information.</w:t>
+      <w:r>
+        <w:t xml:space="preserve">STIX Version 1.1.1 uses the Cyber Observable </w:t>
+      </w:r>
+      <w:proofErr w:type="spellStart"/>
+      <w:r>
+        <w:t>eXpression</w:t>
+      </w:r>
+      <w:proofErr w:type="spellEnd"/>
+      <w:r>
+        <w:t xml:space="preserve"> (</w:t>
+      </w:r>
+      <w:proofErr w:type="spellStart"/>
+      <w:r>
+        <w:t>CybOX</w:t>
+      </w:r>
+      <w:r>
+        <w:rPr>
+          <w:vertAlign w:val="superscript"/>
+        </w:rPr>
+        <w:t>TM</w:t>
+      </w:r>
+      <w:proofErr w:type="spellEnd"/>
+      <w:r>
+        <w:t xml:space="preserve">) language </w:t>
+      </w:r>
+      <w:r>
+        <w:t xml:space="preserve">Version 2.1 </w:t>
+      </w:r>
+      <w:r>
+        <w:t xml:space="preserve">to describe cyber Observables.  The CybOX </w:t>
+      </w:r>
+      <w:r>
+        <w:t>data models are</w:t>
+      </w:r>
+      <w:r>
+        <w:t xml:space="preserve"> natively imported and used within STIX to characterize system and network events, characteristics, and behaviors observed within the operational domain.  </w:t>
+      </w:r>
+      <w:r>
+        <w:t>T</w:t>
+      </w:r>
+      <w:r>
+        <w:t>he reader is referred to [CYBOX] for the</w:t>
+      </w:r>
+      <w:r>
+        <w:t xml:space="preserve"> definitions of these classes</w:t>
+      </w:r>
+      <w:r>
+        <w:t xml:space="preserve">, </w:t>
+      </w:r>
+      <w:r>
+        <w:t xml:space="preserve">and </w:t>
+      </w:r>
+      <w:r>
+        <w:t xml:space="preserve">in the cases where a STIX class (the subclass) is a </w:t>
+      </w:r>
+      <w:r>
+        <w:lastRenderedPageBreak/>
+        <w:t>specialization of a CybOX class (the superclass), we will explicitly define the class extensions (i.e., new names and types) that have been made in the STIX subclass.</w:t>
+      </w:r>
+      <w:r>
+        <w:t xml:space="preserve"> </w:t>
       </w:r>
     </w:p>
     <w:p>
       <w:pPr>
         <w:pStyle w:val="Heading2"/>
       </w:pPr>
-      <w:bookmarkStart w:id="100" w:name="_Ref404274938"/>
-      <w:bookmarkStart w:id="101" w:name="_Toc418259205"/>
-      <w:r>
-        <w:t>Cyber Ob</w:t>
-      </w:r>
-      <w:r>
-        <w:t>servable eXpression (</w:t>
-      </w:r>
-      <w:r>
-        <w:t>CybOX</w:t>
-      </w:r>
-      <w:r>
-        <w:t>)</w:t>
-      </w:r>
-      <w:bookmarkEnd w:id="100"/>
+      <w:bookmarkStart w:id="101" w:name="_Toc418259206"/>
+      <w:r>
+        <w:t>Malware Attribute Enumeration and Characterization (MAEC)</w:t>
+      </w:r>
       <w:bookmarkEnd w:id="101"/>
     </w:p>
     <w:p>
-      <w:r>
-        <w:t>STIX Version 1.1.1 uses the Cyber Observable eXpression (CybOX</w:t>
-      </w:r>
-      <w:r>
-        <w:rPr>
-          <w:vertAlign w:val="superscript"/>
-        </w:rPr>
-        <w:t>TM</w:t>
-      </w:r>
-      <w:r>
-        <w:t xml:space="preserve">) language </w:t>
-      </w:r>
-      <w:r>
-        <w:t xml:space="preserve">Version 2.1 </w:t>
-      </w:r>
-      <w:r>
-        <w:t xml:space="preserve">to describe cyber Observables.  The CybOX </w:t>
-      </w:r>
-      <w:r>
-        <w:t>data models are</w:t>
-      </w:r>
-      <w:r>
-        <w:t xml:space="preserve"> natively imported and used within STIX to characterize system and network events, characteristics, and behaviors observed within the operational domain.  </w:t>
-      </w:r>
-      <w:r>
-        <w:t>T</w:t>
-      </w:r>
-      <w:r>
-        <w:t>he reader is referred to [CYBOX] for the</w:t>
-      </w:r>
-      <w:r>
-        <w:t xml:space="preserve"> definitions of these classes</w:t>
-      </w:r>
-      <w:r>
-        <w:t xml:space="preserve">, </w:t>
-      </w:r>
-      <w:r>
-        <w:t xml:space="preserve">and </w:t>
-      </w:r>
-      <w:r>
-        <w:t xml:space="preserve">in the cases where a STIX class (the subclass) is a </w:t>
-      </w:r>
-      <w:r>
-        <w:lastRenderedPageBreak/>
-        <w:t>specialization of a CybOX class (the superclass), we will explicitly define the class extensions (i.e., new names and types) that have been made in the STIX subclass.</w:t>
-      </w:r>
-      <w:r>
-        <w:t xml:space="preserve"> </w:t>
-      </w:r>
-    </w:p>
-    <w:p>
-      <w:pPr>
-        <w:pStyle w:val="Heading2"/>
-      </w:pPr>
-      <w:bookmarkStart w:id="102" w:name="_Toc418259206"/>
-      <w:r>
-        <w:t>Malware Attribute Enumeration and Characterization (MAEC)</w:t>
-      </w:r>
-      <w:bookmarkEnd w:id="102"/>
-    </w:p>
-    <w:p>
       <w:pPr>
         <w:spacing w:after="120"/>
         <w:ind w:right="-180"/>
@@ -16529,12 +17021,14 @@
       <w:r>
         <w:t xml:space="preserve">  By extending the STIX TTP </w:t>
       </w:r>
+      <w:proofErr w:type="spellStart"/>
       <w:r>
         <w:rPr>
           <w:rFonts w:ascii="Courier New" w:hAnsi="Courier New" w:cs="Courier New"/>
         </w:rPr>
         <w:t>MalwareInstanceType</w:t>
       </w:r>
+      <w:proofErr w:type="spellEnd"/>
       <w:r>
         <w:t xml:space="preserve"> class, STIX Version 1.1.1 uses MAEC Version 4.1 to capture a structured </w:t>
       </w:r>
@@ -16586,9 +17080,56 @@
       <w:pPr>
         <w:pStyle w:val="Heading2"/>
       </w:pPr>
-      <w:bookmarkStart w:id="103" w:name="_Toc418259207"/>
+      <w:bookmarkStart w:id="102" w:name="_Toc418259207"/>
       <w:r>
         <w:t>Open Indicators of Compromise (OpenIOC)</w:t>
+      </w:r>
+      <w:bookmarkEnd w:id="102"/>
+    </w:p>
+    <w:p>
+      <w:pPr>
+        <w:spacing w:after="120"/>
+      </w:pPr>
+      <w:r>
+        <w:t>Open Indicators of Compromise (OpenIOC) is an extensible XML schema for the description of technical characteristics that identify a known threat, an attacker’s methodology, or other evidence of compromis</w:t>
+      </w:r>
+      <w:r>
+        <w:t>e</w:t>
+      </w:r>
+      <w:r>
+        <w:t xml:space="preserve">.  By extending the STIX Indicator </w:t>
+      </w:r>
+      <w:proofErr w:type="spellStart"/>
+      <w:r>
+        <w:rPr>
+          <w:rFonts w:ascii="Courier New" w:hAnsi="Courier New" w:cs="Courier New"/>
+        </w:rPr>
+        <w:t>GenericTestMechanismType</w:t>
+      </w:r>
+      <w:proofErr w:type="spellEnd"/>
+      <w:r>
+        <w:t xml:space="preserve"> class, STIX Version 1.1.1 enables </w:t>
+      </w:r>
+      <w:r>
+        <w:t xml:space="preserve">2010 </w:t>
+      </w:r>
+      <w:r>
+        <w:t>OpenIOC to be leveraged as a te</w:t>
+      </w:r>
+      <w:r>
+        <w:t>st mechanism of an Indicator.</w:t>
+      </w:r>
+    </w:p>
+    <w:p>
+      <w:pPr>
+        <w:pStyle w:val="Heading2"/>
+      </w:pPr>
+      <w:bookmarkStart w:id="103" w:name="_Toc418259208"/>
+      <w:r>
+        <w:t>Open Vulnerability and Assessment Language (OVAL</w:t>
+      </w:r>
+      <w:r>
+        <w:t>)</w:t>
       </w:r>
       <w:bookmarkEnd w:id="103"/>
     </w:p>
@@ -16597,51 +17138,6 @@
         <w:spacing w:after="120"/>
       </w:pPr>
       <w:r>
-        <w:t>Open Indicators of Compromise (OpenIOC) is an extensible XML schema for the description of technical characteristics that identify a known threat, an attacker’s methodology, or other evidence of compromis</w:t>
-      </w:r>
-      <w:r>
-        <w:t>e</w:t>
-      </w:r>
-      <w:r>
-        <w:t xml:space="preserve">.  By extending the STIX Indicator </w:t>
-      </w:r>
-      <w:r>
-        <w:rPr>
-          <w:rFonts w:ascii="Courier New" w:hAnsi="Courier New" w:cs="Courier New"/>
-        </w:rPr>
-        <w:t>GenericTestMechanismType</w:t>
-      </w:r>
-      <w:r>
-        <w:t xml:space="preserve"> class, STIX Version 1.1.1 enables </w:t>
-      </w:r>
-      <w:r>
-        <w:t xml:space="preserve">2010 </w:t>
-      </w:r>
-      <w:r>
-        <w:t>OpenIOC to be leveraged as a te</w:t>
-      </w:r>
-      <w:r>
-        <w:t>st mechanism of an Indicator.</w:t>
-      </w:r>
-    </w:p>
-    <w:p>
-      <w:pPr>
-        <w:pStyle w:val="Heading2"/>
-      </w:pPr>
-      <w:bookmarkStart w:id="104" w:name="_Toc418259208"/>
-      <w:r>
-        <w:t>Open Vulnerability and Assessment Language (OVAL</w:t>
-      </w:r>
-      <w:r>
-        <w:t>)</w:t>
-      </w:r>
-      <w:bookmarkEnd w:id="104"/>
-    </w:p>
-    <w:p>
-      <w:pPr>
-        <w:spacing w:after="120"/>
-      </w:pPr>
-      <w:r>
         <w:t xml:space="preserve">The </w:t>
       </w:r>
       <w:r>
@@ -16664,12 +17160,14 @@
       <w:r>
         <w:t xml:space="preserve">By extending the STIX Indicator </w:t>
       </w:r>
+      <w:proofErr w:type="spellStart"/>
       <w:r>
         <w:rPr>
           <w:rFonts w:ascii="Courier New" w:hAnsi="Courier New" w:cs="Courier New"/>
         </w:rPr>
         <w:t>GenericTestMechanismType</w:t>
       </w:r>
+      <w:proofErr w:type="spellEnd"/>
       <w:r>
         <w:t xml:space="preserve"> class, STIX Version 1.1.1 enables OVAL 5.10 to be leveraged as a te</w:t>
       </w:r>
@@ -16692,7 +17190,7 @@
           <w:docGrid w:linePitch="360"/>
         </w:sectPr>
       </w:pPr>
-      <w:bookmarkStart w:id="105" w:name="_Toc418259209"/>
+      <w:bookmarkStart w:id="104" w:name="_Toc418259209"/>
     </w:p>
     <w:p>
       <w:pPr>
@@ -16707,7 +17205,7 @@
         <w:lastRenderedPageBreak/>
         <w:t>References</w:t>
       </w:r>
-      <w:bookmarkEnd w:id="105"/>
+      <w:bookmarkEnd w:id="104"/>
     </w:p>
     <w:p>
       <w:pPr>
@@ -17363,7 +17861,15 @@
         <w:tab/>
       </w:r>
       <w:r>
-        <w:t>Cyber Observable eXpression (CybOX)</w:t>
+        <w:t xml:space="preserve">Cyber Observable </w:t>
+      </w:r>
+      <w:proofErr w:type="spellStart"/>
+      <w:r>
+        <w:t>eXpression</w:t>
+      </w:r>
+      <w:proofErr w:type="spellEnd"/>
+      <w:r>
+        <w:t xml:space="preserve"> (CybOX)</w:t>
       </w:r>
     </w:p>
     <w:p>
@@ -17576,6 +18082,74 @@
         <w:t xml:space="preserve"> </w:t>
       </w:r>
     </w:p>
+    <w:p>
+      <w:pPr>
+        <w:keepNext/>
+        <w:keepLines/>
+      </w:pPr>
+    </w:p>
+    <w:p>
+      <w:pPr>
+        <w:keepNext/>
+        <w:ind w:left="1440" w:hanging="1440"/>
+        <w:rPr>
+          <w:rFonts w:ascii="Calibri" w:hAnsi="Calibri" w:cs="Times New Roman"/>
+          <w:sz w:val="22"/>
+          <w:szCs w:val="22"/>
+        </w:rPr>
+      </w:pPr>
+      <w:r>
+        <w:t>[STIX</w:t>
+      </w:r>
+      <w:r>
+        <w:rPr>
+          <w:vertAlign w:val="subscript"/>
+        </w:rPr>
+        <w:t>W</w:t>
+      </w:r>
+      <w:r>
+        <w:t>]              </w:t>
+      </w:r>
+      <w:bookmarkStart w:id="105" w:name="_GoBack"/>
+      <w:bookmarkEnd w:id="105"/>
+      <w:r>
+        <w:t xml:space="preserve">Standardizing Cyber Threat Intelligence with the Structured Threat Information </w:t>
+      </w:r>
+      <w:proofErr w:type="spellStart"/>
+      <w:r>
+        <w:t>eXpression</w:t>
+      </w:r>
+      <w:proofErr w:type="spellEnd"/>
+      <w:r>
+        <w:t xml:space="preserve"> (STIX</w:t>
+      </w:r>
+      <w:r>
+        <w:rPr>
+          <w:vertAlign w:val="superscript"/>
+        </w:rPr>
+        <w:t>TM</w:t>
+      </w:r>
+      <w:r>
+        <w:t xml:space="preserve">) White Paper       </w:t>
+      </w:r>
+    </w:p>
+    <w:p>
+      <w:pPr>
+        <w:keepNext/>
+        <w:ind w:left="1440"/>
+      </w:pPr>
+      <w:hyperlink r:id="rId62" w:history="1">
+        <w:r>
+          <w:rPr>
+            <w:rStyle w:val="Hyperlink"/>
+          </w:rPr>
+          <w:t>http://stix.mitre.org/about/documents/STIX_Whitepaper_v1.1.pdf</w:t>
+        </w:r>
+      </w:hyperlink>
+      <w:r>
+        <w:t xml:space="preserve"> </w:t>
+      </w:r>
+    </w:p>
     <w:p/>
     <w:p>
       <w:r>
@@ -17596,7 +18170,7 @@
       <w:r>
         <w:tab/>
       </w:r>
-      <w:hyperlink r:id="rId62" w:history="1">
+      <w:hyperlink r:id="rId63" w:history="1">
         <w:r>
           <w:rPr>
             <w:rStyle w:val="Hyperlink"/>
@@ -17620,7 +18194,7 @@
       <w:r>
         <w:tab/>
       </w:r>
-      <w:hyperlink r:id="rId63" w:history="1">
+      <w:hyperlink r:id="rId64" w:history="1">
         <w:r>
           <w:rPr>
             <w:rStyle w:val="Hyperlink"/>
@@ -17643,7 +18217,7 @@
       <w:pPr>
         <w:ind w:left="720" w:firstLine="720"/>
       </w:pPr>
-      <w:hyperlink r:id="rId64" w:history="1">
+      <w:hyperlink r:id="rId65" w:history="1">
         <w:r>
           <w:rPr>
             <w:rStyle w:val="Hyperlink"/>
@@ -17674,7 +18248,7 @@
       <w:r>
         <w:tab/>
       </w:r>
-      <w:hyperlink r:id="rId65" w:history="1">
+      <w:hyperlink r:id="rId66" w:history="1">
         <w:r>
           <w:rPr>
             <w:rStyle w:val="Hyperlink"/>
@@ -18086,7 +18660,7 @@
           <w:rPr>
             <w:noProof/>
           </w:rPr>
-          <w:t>18</w:t>
+          <w:t>17</w:t>
         </w:r>
         <w:r>
           <w:rPr>
@@ -18236,7 +18810,21 @@
         <w:rPr>
           <w:sz w:val="20"/>
         </w:rPr>
-        <w:t xml:space="preserve"> These choices were made for the XML schema to differientiate XML attributes and elements. Although such distinctions are not made in the UML model, we kept the naming convention for consistency. We expect that eventually, the names of the UML model will be made uniform.</w:t>
+        <w:t xml:space="preserve"> These choices were made for the XML schema to </w:t>
+      </w:r>
+      <w:proofErr w:type="spellStart"/>
+      <w:r>
+        <w:rPr>
+          <w:sz w:val="20"/>
+        </w:rPr>
+        <w:t>differientiate</w:t>
+      </w:r>
+      <w:proofErr w:type="spellEnd"/>
+      <w:r>
+        <w:rPr>
+          <w:sz w:val="20"/>
+        </w:rPr>
+        <w:t xml:space="preserve"> XML attributes and elements. Although such distinctions are not made in the UML model, we kept the naming convention for consistency. We expect that eventually, the names of the UML model will be made uniform.</w:t>
       </w:r>
     </w:p>
   </w:footnote>
@@ -23842,7 +24430,7 @@
 </file>
 
 <file path=customXml/itemProps1.xml><?xml version="1.0" encoding="utf-8"?>
-<ds:datastoreItem xmlns:ds="http://schemas.openxmlformats.org/officeDocument/2006/customXml" ds:itemID="{7717496F-F756-45C0-9046-437E3B44D2C7}">
+<ds:datastoreItem xmlns:ds="http://schemas.openxmlformats.org/officeDocument/2006/customXml" ds:itemID="{8CC79E63-4F65-4B18-BA00-EF55DF36B1FF}">
   <ds:schemaRefs>
     <ds:schemaRef ds:uri="http://schemas.openxmlformats.org/officeDocument/2006/bibliography"/>
   </ds:schemaRefs>

</xml_diff>